<commit_message>
actualizacion, pdf, auntocompletar campos
</commit_message>
<xml_diff>
--- a/app/docx_templates/ACTA.docx
+++ b/app/docx_templates/ACTA.docx
@@ -7,35 +7,39 @@
         <w:pStyle w:val="Ttulo"/>
         <w:spacing w:line="304" w:lineRule="auto"/>
         <w:ind w:left="3912"/>
+      </w:pPr>
+      <w:r>
+        <w:rPr>
+          <w:noProof/>
+        </w:rPr>
+        <w:t>{{ actas_parciales[-1].acta }}</w:t>
+      </w:r>
+      <w:r>
+        <w:rPr>
+          <w:noProof/>
+        </w:rPr>
+        <w:t xml:space="preserve"> </w:t>
+      </w:r>
+      <w:r>
         <w:rPr>
           <w:spacing w:val="-2"/>
         </w:rPr>
-      </w:pPr>
-      <w:r>
-        <w:rPr>
-          <w:noProof/>
-        </w:rPr>
-        <w:t>{{ actas_parciales[-1].acta }}</w:t>
-      </w:r>
-      <w:r>
-        <w:rPr>
-          <w:noProof/>
-        </w:rPr>
-        <w:t xml:space="preserve"> </w:t>
-      </w:r>
+        <w:t>{{</w:t>
+      </w:r>
+      <w:proofErr w:type="spellStart"/>
       <w:r>
         <w:rPr>
           <w:spacing w:val="-2"/>
         </w:rPr>
-        <w:t>{{fecha_presentacion_informe}}</w:t>
-      </w:r>
-    </w:p>
-    <w:p>
-      <w:pPr>
-        <w:pStyle w:val="Ttulo"/>
-        <w:spacing w:line="304" w:lineRule="auto"/>
-        <w:ind w:left="3912"/>
-      </w:pPr>
+        <w:t>fecha_presentacion_informe</w:t>
+      </w:r>
+      <w:proofErr w:type="spellEnd"/>
+      <w:r>
+        <w:rPr>
+          <w:spacing w:val="-2"/>
+        </w:rPr>
+        <w:t>}}</w:t>
+      </w:r>
     </w:p>
     <w:tbl>
       <w:tblPr>
@@ -205,7 +209,21 @@
               <w:rPr>
                 <w:spacing w:val="-2"/>
               </w:rPr>
-              <w:t>{{contrato_no}}</w:t>
+              <w:t>{{</w:t>
+            </w:r>
+            <w:proofErr w:type="spellStart"/>
+            <w:r>
+              <w:rPr>
+                <w:spacing w:val="-2"/>
+              </w:rPr>
+              <w:t>contrato_no</w:t>
+            </w:r>
+            <w:proofErr w:type="spellEnd"/>
+            <w:r>
+              <w:rPr>
+                <w:spacing w:val="-2"/>
+              </w:rPr>
+              <w:t>}}</w:t>
             </w:r>
           </w:p>
         </w:tc>
@@ -251,7 +269,21 @@
               <w:rPr>
                 <w:spacing w:val="-2"/>
               </w:rPr>
-              <w:t>{{fecha_contrato}}</w:t>
+              <w:t>{{</w:t>
+            </w:r>
+            <w:proofErr w:type="spellStart"/>
+            <w:r>
+              <w:rPr>
+                <w:spacing w:val="-2"/>
+              </w:rPr>
+              <w:t>fecha_contrato</w:t>
+            </w:r>
+            <w:proofErr w:type="spellEnd"/>
+            <w:r>
+              <w:rPr>
+                <w:spacing w:val="-2"/>
+              </w:rPr>
+              <w:t>}}</w:t>
             </w:r>
           </w:p>
         </w:tc>
@@ -319,7 +351,15 @@
               <w:jc w:val="both"/>
             </w:pPr>
             <w:r>
-              <w:t>“{{objeto_contractual}}”.</w:t>
+              <w:t>“{{</w:t>
+            </w:r>
+            <w:proofErr w:type="spellStart"/>
+            <w:r>
+              <w:t>objeto_contractual</w:t>
+            </w:r>
+            <w:proofErr w:type="spellEnd"/>
+            <w:r>
+              <w:t>}}”.</w:t>
             </w:r>
           </w:p>
         </w:tc>
@@ -370,7 +410,15 @@
               <w:ind w:left="1171" w:right="266" w:hanging="884"/>
             </w:pPr>
             <w:r>
-              <w:t>{{entidad_contratante}}</w:t>
+              <w:t>{{</w:t>
+            </w:r>
+            <w:proofErr w:type="spellStart"/>
+            <w:r>
+              <w:t>entidad_contratante</w:t>
+            </w:r>
+            <w:proofErr w:type="spellEnd"/>
+            <w:r>
+              <w:t>}}</w:t>
             </w:r>
           </w:p>
         </w:tc>
@@ -422,7 +470,21 @@
               <w:rPr>
                 <w:spacing w:val="-2"/>
               </w:rPr>
-              <w:t>{{nit}}</w:t>
+              <w:t>{{</w:t>
+            </w:r>
+            <w:proofErr w:type="spellStart"/>
+            <w:r>
+              <w:rPr>
+                <w:spacing w:val="-2"/>
+              </w:rPr>
+              <w:t>nit</w:t>
+            </w:r>
+            <w:proofErr w:type="spellEnd"/>
+            <w:r>
+              <w:rPr>
+                <w:spacing w:val="-2"/>
+              </w:rPr>
+              <w:t>}}</w:t>
             </w:r>
           </w:p>
         </w:tc>
@@ -529,7 +591,21 @@
               <w:rPr>
                 <w:spacing w:val="-2"/>
               </w:rPr>
-              <w:t>{{cc}}</w:t>
+              <w:t>{{</w:t>
+            </w:r>
+            <w:proofErr w:type="spellStart"/>
+            <w:r>
+              <w:rPr>
+                <w:spacing w:val="-2"/>
+              </w:rPr>
+              <w:t>cc</w:t>
+            </w:r>
+            <w:proofErr w:type="spellEnd"/>
+            <w:r>
+              <w:rPr>
+                <w:spacing w:val="-2"/>
+              </w:rPr>
+              <w:t>}}</w:t>
             </w:r>
           </w:p>
         </w:tc>
@@ -597,7 +673,35 @@
               <w:rPr>
                 <w:sz w:val="14"/>
               </w:rPr>
-              <w:t>Hasta el {{plazo_dia}} de {{plazo_mes}}</w:t>
+              <w:t>Hasta el {{</w:t>
+            </w:r>
+            <w:proofErr w:type="spellStart"/>
+            <w:r>
+              <w:rPr>
+                <w:sz w:val="14"/>
+              </w:rPr>
+              <w:t>plazo_dia</w:t>
+            </w:r>
+            <w:proofErr w:type="spellEnd"/>
+            <w:r>
+              <w:rPr>
+                <w:sz w:val="14"/>
+              </w:rPr>
+              <w:t>}} de {{</w:t>
+            </w:r>
+            <w:proofErr w:type="spellStart"/>
+            <w:r>
+              <w:rPr>
+                <w:sz w:val="14"/>
+              </w:rPr>
+              <w:t>plazo_mes</w:t>
+            </w:r>
+            <w:proofErr w:type="spellEnd"/>
+            <w:r>
+              <w:rPr>
+                <w:sz w:val="14"/>
+              </w:rPr>
+              <w:t>}}</w:t>
             </w:r>
             <w:r>
               <w:rPr>
@@ -617,39 +721,29 @@
                 <w:spacing w:val="40"/>
                 <w:sz w:val="14"/>
               </w:rPr>
-              <w:t xml:space="preserve"> {{plazo_año}}</w:t>
-            </w:r>
-            <w:r>
-              <w:rPr>
-                <w:sz w:val="14"/>
-              </w:rPr>
-              <w:t>, contados a partir del</w:t>
-            </w:r>
+              <w:t xml:space="preserve"> {{</w:t>
+            </w:r>
+            <w:proofErr w:type="spellStart"/>
             <w:r>
               <w:rPr>
                 <w:spacing w:val="40"/>
                 <w:sz w:val="14"/>
               </w:rPr>
-              <w:t xml:space="preserve"> </w:t>
-            </w:r>
-            <w:r>
-              <w:rPr>
-                <w:sz w:val="14"/>
-              </w:rPr>
-              <w:t>cumplimiento de los requisitos</w:t>
-            </w:r>
+              <w:t>plazo_año</w:t>
+            </w:r>
+            <w:proofErr w:type="spellEnd"/>
             <w:r>
               <w:rPr>
                 <w:spacing w:val="40"/>
                 <w:sz w:val="14"/>
               </w:rPr>
-              <w:t xml:space="preserve"> </w:t>
+              <w:t>}}</w:t>
             </w:r>
             <w:r>
               <w:rPr>
                 <w:sz w:val="14"/>
               </w:rPr>
-              <w:t>de perfeccionamiento y</w:t>
+              <w:t>, contados a partir del</w:t>
             </w:r>
             <w:r>
               <w:rPr>
@@ -662,6 +756,32 @@
               <w:rPr>
                 <w:sz w:val="14"/>
               </w:rPr>
+              <w:t>cumplimiento de los requisitos</w:t>
+            </w:r>
+            <w:r>
+              <w:rPr>
+                <w:spacing w:val="40"/>
+                <w:sz w:val="14"/>
+              </w:rPr>
+              <w:t xml:space="preserve"> </w:t>
+            </w:r>
+            <w:r>
+              <w:rPr>
+                <w:sz w:val="14"/>
+              </w:rPr>
+              <w:t>de perfeccionamiento y</w:t>
+            </w:r>
+            <w:r>
+              <w:rPr>
+                <w:spacing w:val="40"/>
+                <w:sz w:val="14"/>
+              </w:rPr>
+              <w:t xml:space="preserve"> </w:t>
+            </w:r>
+            <w:r>
+              <w:rPr>
+                <w:sz w:val="14"/>
+              </w:rPr>
               <w:t>ejecución</w:t>
             </w:r>
             <w:r>
@@ -929,7 +1049,21 @@
               <w:rPr>
                 <w:spacing w:val="-2"/>
               </w:rPr>
-              <w:t>{{valor_inicial}}</w:t>
+              <w:t>{{</w:t>
+            </w:r>
+            <w:proofErr w:type="spellStart"/>
+            <w:r>
+              <w:rPr>
+                <w:spacing w:val="-2"/>
+              </w:rPr>
+              <w:t>valor_inicial</w:t>
+            </w:r>
+            <w:proofErr w:type="spellEnd"/>
+            <w:r>
+              <w:rPr>
+                <w:spacing w:val="-2"/>
+              </w:rPr>
+              <w:t>}}</w:t>
             </w:r>
           </w:p>
         </w:tc>
@@ -976,7 +1110,23 @@
                 <w:b/>
                 <w:spacing w:val="-2"/>
               </w:rPr>
-              <w:t>{{periodo_i_de}}</w:t>
+              <w:t>{{</w:t>
+            </w:r>
+            <w:proofErr w:type="spellStart"/>
+            <w:r>
+              <w:rPr>
+                <w:b/>
+                <w:spacing w:val="-2"/>
+              </w:rPr>
+              <w:t>periodo_i_de</w:t>
+            </w:r>
+            <w:proofErr w:type="spellEnd"/>
+            <w:r>
+              <w:rPr>
+                <w:b/>
+                <w:spacing w:val="-2"/>
+              </w:rPr>
+              <w:t>}}</w:t>
             </w:r>
           </w:p>
         </w:tc>
@@ -1019,7 +1169,23 @@
                 <w:b/>
                 <w:spacing w:val="-2"/>
               </w:rPr>
-              <w:t>{{periodo_i_a}}</w:t>
+              <w:t>{{</w:t>
+            </w:r>
+            <w:proofErr w:type="spellStart"/>
+            <w:r>
+              <w:rPr>
+                <w:b/>
+                <w:spacing w:val="-2"/>
+              </w:rPr>
+              <w:t>periodo_i_a</w:t>
+            </w:r>
+            <w:proofErr w:type="spellEnd"/>
+            <w:r>
+              <w:rPr>
+                <w:b/>
+                <w:spacing w:val="-2"/>
+              </w:rPr>
+              <w:t>}}</w:t>
             </w:r>
           </w:p>
         </w:tc>
@@ -1028,89 +1194,8 @@
     <w:p>
       <w:pPr>
         <w:pStyle w:val="Textoindependiente"/>
-        <w:rPr>
-          <w:b/>
-          <w:sz w:val="24"/>
-        </w:rPr>
-      </w:pPr>
-    </w:p>
-    <w:p>
-      <w:pPr>
-        <w:pStyle w:val="Textoindependiente"/>
-        <w:rPr>
-          <w:b/>
-          <w:sz w:val="24"/>
-        </w:rPr>
-      </w:pPr>
-    </w:p>
-    <w:p>
-      <w:pPr>
-        <w:pStyle w:val="Textoindependiente"/>
-        <w:rPr>
-          <w:b/>
-          <w:sz w:val="24"/>
-        </w:rPr>
-      </w:pPr>
-    </w:p>
-    <w:p>
-      <w:pPr>
-        <w:pStyle w:val="Textoindependiente"/>
-        <w:rPr>
-          <w:b/>
-          <w:sz w:val="24"/>
-        </w:rPr>
-      </w:pPr>
-    </w:p>
-    <w:p>
-      <w:pPr>
-        <w:pStyle w:val="Textoindependiente"/>
-        <w:rPr>
-          <w:b/>
-          <w:sz w:val="24"/>
-        </w:rPr>
-      </w:pPr>
-    </w:p>
-    <w:p>
-      <w:pPr>
-        <w:pStyle w:val="Textoindependiente"/>
-        <w:rPr>
-          <w:b/>
-          <w:sz w:val="24"/>
-        </w:rPr>
-      </w:pPr>
-    </w:p>
-    <w:p>
-      <w:pPr>
-        <w:pStyle w:val="Textoindependiente"/>
-        <w:rPr>
-          <w:b/>
-          <w:sz w:val="24"/>
-        </w:rPr>
-      </w:pPr>
-    </w:p>
-    <w:p>
-      <w:pPr>
-        <w:pStyle w:val="Textoindependiente"/>
-        <w:rPr>
-          <w:b/>
-          <w:sz w:val="24"/>
-        </w:rPr>
-      </w:pPr>
-    </w:p>
-    <w:p>
-      <w:pPr>
-        <w:pStyle w:val="Textoindependiente"/>
-        <w:rPr>
-          <w:b/>
-          <w:sz w:val="24"/>
-        </w:rPr>
-      </w:pPr>
-    </w:p>
-    <w:p>
-      <w:pPr>
-        <w:pStyle w:val="Textoindependiente"/>
         <w:spacing w:before="1" w:line="264" w:lineRule="auto"/>
-        <w:ind w:left="170" w:right="152"/>
+        <w:ind w:right="152"/>
         <w:jc w:val="both"/>
         <w:rPr>
           <w:sz w:val="20"/>
@@ -1139,7 +1224,15 @@
         <w:t xml:space="preserve">, quien se identifica con Cédula de Ciudadanía No. </w:t>
       </w:r>
       <w:r>
-        <w:t>{{supervisor_cc}}</w:t>
+        <w:t>{{</w:t>
+      </w:r>
+      <w:proofErr w:type="spellStart"/>
+      <w:r>
+        <w:t>supervisor_cc</w:t>
+      </w:r>
+      <w:proofErr w:type="spellEnd"/>
+      <w:r>
+        <w:t>}}</w:t>
       </w:r>
       <w:r>
         <w:t>, en ejercicio de la SUPERVISIÓN CONTRACTUAL por parte del Municipio de</w:t>
@@ -1183,7 +1276,15 @@
         <w:t xml:space="preserve"> quien se identifica con la Cédula de Ciudadanía No. </w:t>
       </w:r>
       <w:r>
-        <w:t>{{cc}}</w:t>
+        <w:t>{{</w:t>
+      </w:r>
+      <w:proofErr w:type="spellStart"/>
+      <w:r>
+        <w:t>cc</w:t>
+      </w:r>
+      <w:proofErr w:type="spellEnd"/>
+      <w:r>
+        <w:t>}}</w:t>
       </w:r>
       <w:r>
         <w:t xml:space="preserve"> de </w:t>
@@ -1192,7 +1293,21 @@
         <w:rPr>
           <w:b/>
         </w:rPr>
-        <w:t>{{ciudad_expedicion}}</w:t>
+        <w:t>{{</w:t>
+      </w:r>
+      <w:proofErr w:type="spellStart"/>
+      <w:r>
+        <w:rPr>
+          <w:b/>
+        </w:rPr>
+        <w:t>ciudad_expedicion</w:t>
+      </w:r>
+      <w:proofErr w:type="spellEnd"/>
+      <w:r>
+        <w:rPr>
+          <w:b/>
+        </w:rPr>
+        <w:t>}}</w:t>
       </w:r>
       <w:r>
         <w:t>,</w:t>
@@ -1200,14 +1315,47 @@
       <w:r>
         <w:t xml:space="preserve"> como CONTRATISTA del municipio de CALDONO (Cauca), con el fin de suscribir la correspondiente </w:t>
       </w:r>
-      <w:r>
-        <w:t>{{ actas_parciales[-1].acta }}</w:t>
+      <w:proofErr w:type="gramStart"/>
+      <w:r>
+        <w:t xml:space="preserve">{{ </w:t>
+      </w:r>
+      <w:proofErr w:type="spellStart"/>
+      <w:r>
+        <w:t>actas</w:t>
+      </w:r>
+      <w:proofErr w:type="gramEnd"/>
+      <w:r>
+        <w:t>_</w:t>
+      </w:r>
+      <w:proofErr w:type="gramStart"/>
+      <w:r>
+        <w:t>parciales</w:t>
+      </w:r>
+      <w:proofErr w:type="spellEnd"/>
+      <w:r>
+        <w:t>[</w:t>
+      </w:r>
+      <w:proofErr w:type="gramEnd"/>
+      <w:r>
+        <w:t>-1</w:t>
+      </w:r>
+      <w:proofErr w:type="gramStart"/>
+      <w:r>
+        <w:t>].acta</w:t>
+      </w:r>
+      <w:proofErr w:type="gramEnd"/>
+      <w:r>
+        <w:t xml:space="preserve"> }}</w:t>
       </w:r>
       <w:r>
         <w:t xml:space="preserve"> </w:t>
       </w:r>
       <w:r>
-        <w:t>al contrato de la referencia, de acuerdo</w:t>
+        <w:t xml:space="preserve">al contrato de la referencia, </w:t>
+      </w:r>
+      <w:proofErr w:type="gramStart"/>
+      <w:r>
+        <w:t>de acuerdo</w:t>
       </w:r>
       <w:r>
         <w:rPr>
@@ -1216,7 +1364,15 @@
         <w:t xml:space="preserve"> </w:t>
       </w:r>
       <w:r>
-        <w:t>al siguiente resumen de ejecución:</w:t>
+        <w:t>al</w:t>
+      </w:r>
+      <w:proofErr w:type="gramEnd"/>
+      <w:r>
+        <w:t xml:space="preserve"> siguiente resumen de </w:t>
+      </w:r>
+      <w:r>
+        <w:lastRenderedPageBreak/>
+        <w:t>ejecución:</w:t>
       </w:r>
     </w:p>
     <w:p>
@@ -1283,7 +1439,21 @@
               <w:rPr>
                 <w:spacing w:val="-10"/>
               </w:rPr>
-              <w:t>{{valor_adiciones}}</w:t>
+              <w:t>{{</w:t>
+            </w:r>
+            <w:proofErr w:type="spellStart"/>
+            <w:r>
+              <w:rPr>
+                <w:spacing w:val="-10"/>
+              </w:rPr>
+              <w:t>valor_adiciones</w:t>
+            </w:r>
+            <w:proofErr w:type="spellEnd"/>
+            <w:r>
+              <w:rPr>
+                <w:spacing w:val="-10"/>
+              </w:rPr>
+              <w:t>}}</w:t>
             </w:r>
           </w:p>
         </w:tc>
@@ -1326,7 +1496,15 @@
               <w:ind w:left="658"/>
             </w:pPr>
             <w:r>
-              <w:t>{{valor_pago_anticipado}}</w:t>
+              <w:t>{{</w:t>
+            </w:r>
+            <w:proofErr w:type="spellStart"/>
+            <w:r>
+              <w:t>valor_pago_anticipado</w:t>
+            </w:r>
+            <w:proofErr w:type="spellEnd"/>
+            <w:r>
+              <w:t>}}</w:t>
             </w:r>
           </w:p>
         </w:tc>
@@ -1385,7 +1563,21 @@
               <w:rPr>
                 <w:spacing w:val="-2"/>
               </w:rPr>
-              <w:t>{{valor_contrato}}</w:t>
+              <w:t>{{</w:t>
+            </w:r>
+            <w:proofErr w:type="spellStart"/>
+            <w:r>
+              <w:rPr>
+                <w:spacing w:val="-2"/>
+              </w:rPr>
+              <w:t>valor_contrato</w:t>
+            </w:r>
+            <w:proofErr w:type="spellEnd"/>
+            <w:r>
+              <w:rPr>
+                <w:spacing w:val="-2"/>
+              </w:rPr>
+              <w:t>}}</w:t>
             </w:r>
           </w:p>
         </w:tc>
@@ -1535,7 +1727,31 @@
               <w:jc w:val="center"/>
             </w:pPr>
             <w:r>
-              <w:t>{% for item in actas_parciales %}</w:t>
+              <w:t xml:space="preserve">{% </w:t>
+            </w:r>
+            <w:proofErr w:type="spellStart"/>
+            <w:r>
+              <w:t>for</w:t>
+            </w:r>
+            <w:proofErr w:type="spellEnd"/>
+            <w:r>
+              <w:t xml:space="preserve"> </w:t>
+            </w:r>
+            <w:proofErr w:type="spellStart"/>
+            <w:r>
+              <w:t>item</w:t>
+            </w:r>
+            <w:proofErr w:type="spellEnd"/>
+            <w:r>
+              <w:t xml:space="preserve"> in </w:t>
+            </w:r>
+            <w:proofErr w:type="spellStart"/>
+            <w:r>
+              <w:t>actas_parciales</w:t>
+            </w:r>
+            <w:proofErr w:type="spellEnd"/>
+            <w:r>
+              <w:t xml:space="preserve"> %}</w:t>
             </w:r>
           </w:p>
           <w:p>
@@ -1545,8 +1761,29 @@
               <w:ind w:left="26" w:right="3"/>
               <w:jc w:val="center"/>
             </w:pPr>
-            <w:r>
-              <w:t>{{ item.acta }}</w:t>
+            <w:proofErr w:type="gramStart"/>
+            <w:r>
+              <w:t xml:space="preserve">{{ </w:t>
+            </w:r>
+            <w:proofErr w:type="spellStart"/>
+            <w:r>
+              <w:t>item</w:t>
+            </w:r>
+            <w:proofErr w:type="gramEnd"/>
+            <w:r>
+              <w:t>.</w:t>
+            </w:r>
+            <w:proofErr w:type="gramStart"/>
+            <w:r>
+              <w:t>acta</w:t>
+            </w:r>
+            <w:proofErr w:type="spellEnd"/>
+            <w:r>
+              <w:t xml:space="preserve"> }</w:t>
+            </w:r>
+            <w:proofErr w:type="gramEnd"/>
+            <w:r>
+              <w:t>}</w:t>
             </w:r>
           </w:p>
           <w:p>
@@ -1556,8 +1793,29 @@
               <w:ind w:left="26" w:right="3"/>
               <w:jc w:val="center"/>
             </w:pPr>
-            <w:r>
-              <w:t>{{ item.periodo }}</w:t>
+            <w:proofErr w:type="gramStart"/>
+            <w:r>
+              <w:t xml:space="preserve">{{ </w:t>
+            </w:r>
+            <w:proofErr w:type="spellStart"/>
+            <w:r>
+              <w:t>item</w:t>
+            </w:r>
+            <w:proofErr w:type="gramEnd"/>
+            <w:r>
+              <w:t>.</w:t>
+            </w:r>
+            <w:proofErr w:type="gramStart"/>
+            <w:r>
+              <w:t>periodo</w:t>
+            </w:r>
+            <w:proofErr w:type="spellEnd"/>
+            <w:r>
+              <w:t xml:space="preserve"> }</w:t>
+            </w:r>
+            <w:proofErr w:type="gramEnd"/>
+            <w:r>
+              <w:t>}</w:t>
             </w:r>
           </w:p>
           <w:p>
@@ -1568,7 +1826,15 @@
               <w:jc w:val="center"/>
             </w:pPr>
             <w:r>
-              <w:t>{% endfor %}</w:t>
+              <w:t xml:space="preserve">{% </w:t>
+            </w:r>
+            <w:proofErr w:type="spellStart"/>
+            <w:r>
+              <w:t>endfor</w:t>
+            </w:r>
+            <w:proofErr w:type="spellEnd"/>
+            <w:r>
+              <w:t xml:space="preserve"> %}</w:t>
             </w:r>
           </w:p>
         </w:tc>
@@ -1584,7 +1850,31 @@
               <w:ind w:left="441"/>
             </w:pPr>
             <w:r>
-              <w:t>{% for item in actas_parciales %}</w:t>
+              <w:t xml:space="preserve">{% </w:t>
+            </w:r>
+            <w:proofErr w:type="spellStart"/>
+            <w:r>
+              <w:t>for</w:t>
+            </w:r>
+            <w:proofErr w:type="spellEnd"/>
+            <w:r>
+              <w:t xml:space="preserve"> </w:t>
+            </w:r>
+            <w:proofErr w:type="spellStart"/>
+            <w:r>
+              <w:t>item</w:t>
+            </w:r>
+            <w:proofErr w:type="spellEnd"/>
+            <w:r>
+              <w:t xml:space="preserve"> in </w:t>
+            </w:r>
+            <w:proofErr w:type="spellStart"/>
+            <w:r>
+              <w:t>actas_parciales</w:t>
+            </w:r>
+            <w:proofErr w:type="spellEnd"/>
+            <w:r>
+              <w:t xml:space="preserve"> %}</w:t>
             </w:r>
           </w:p>
           <w:p>
@@ -1593,8 +1883,29 @@
               <w:spacing w:before="194"/>
               <w:ind w:left="441"/>
             </w:pPr>
-            <w:r>
-              <w:t>{{ item.valor }}</w:t>
+            <w:proofErr w:type="gramStart"/>
+            <w:r>
+              <w:t xml:space="preserve">{{ </w:t>
+            </w:r>
+            <w:proofErr w:type="spellStart"/>
+            <w:r>
+              <w:t>item</w:t>
+            </w:r>
+            <w:proofErr w:type="gramEnd"/>
+            <w:r>
+              <w:t>.</w:t>
+            </w:r>
+            <w:proofErr w:type="gramStart"/>
+            <w:r>
+              <w:t>valor</w:t>
+            </w:r>
+            <w:proofErr w:type="spellEnd"/>
+            <w:r>
+              <w:t xml:space="preserve"> }</w:t>
+            </w:r>
+            <w:proofErr w:type="gramEnd"/>
+            <w:r>
+              <w:t>}</w:t>
             </w:r>
           </w:p>
           <w:p>
@@ -1604,7 +1915,15 @@
               <w:ind w:left="441"/>
             </w:pPr>
             <w:r>
-              <w:t>{% endfor %}</w:t>
+              <w:t xml:space="preserve">{% </w:t>
+            </w:r>
+            <w:proofErr w:type="spellStart"/>
+            <w:r>
+              <w:t>endfor</w:t>
+            </w:r>
+            <w:proofErr w:type="spellEnd"/>
+            <w:r>
+              <w:t xml:space="preserve"> %}</w:t>
             </w:r>
           </w:p>
         </w:tc>
@@ -1735,7 +2054,15 @@
               <w:jc w:val="center"/>
             </w:pPr>
             <w:r>
-              <w:t>{{actas_subtotal}}</w:t>
+              <w:t>{{</w:t>
+            </w:r>
+            <w:proofErr w:type="spellStart"/>
+            <w:r>
+              <w:t>actas_subtotal</w:t>
+            </w:r>
+            <w:proofErr w:type="spellEnd"/>
+            <w:r>
+              <w:t>}}</w:t>
             </w:r>
           </w:p>
         </w:tc>
@@ -1846,7 +2173,23 @@
                 <w:b/>
                 <w:spacing w:val="-2"/>
               </w:rPr>
-              <w:t>{{valor_presente_informe}}</w:t>
+              <w:t>{{</w:t>
+            </w:r>
+            <w:proofErr w:type="spellStart"/>
+            <w:r>
+              <w:rPr>
+                <w:b/>
+                <w:spacing w:val="-2"/>
+              </w:rPr>
+              <w:t>valor_presente_informe</w:t>
+            </w:r>
+            <w:proofErr w:type="spellEnd"/>
+            <w:r>
+              <w:rPr>
+                <w:b/>
+                <w:spacing w:val="-2"/>
+              </w:rPr>
+              <w:t>}}</w:t>
             </w:r>
           </w:p>
         </w:tc>
@@ -2069,7 +2412,21 @@
               <w:rPr>
                 <w:spacing w:val="-2"/>
               </w:rPr>
-              <w:t>{{valor_contrato}}</w:t>
+              <w:t>{{</w:t>
+            </w:r>
+            <w:proofErr w:type="spellStart"/>
+            <w:r>
+              <w:rPr>
+                <w:spacing w:val="-2"/>
+              </w:rPr>
+              <w:t>valor_contrato</w:t>
+            </w:r>
+            <w:proofErr w:type="spellEnd"/>
+            <w:r>
+              <w:rPr>
+                <w:spacing w:val="-2"/>
+              </w:rPr>
+              <w:t>}}</w:t>
             </w:r>
           </w:p>
         </w:tc>
@@ -2088,7 +2445,21 @@
               <w:rPr>
                 <w:spacing w:val="-2"/>
               </w:rPr>
-              <w:t>{{valor_contrato}}</w:t>
+              <w:t>{{</w:t>
+            </w:r>
+            <w:proofErr w:type="spellStart"/>
+            <w:r>
+              <w:rPr>
+                <w:spacing w:val="-2"/>
+              </w:rPr>
+              <w:t>valor_contrato</w:t>
+            </w:r>
+            <w:proofErr w:type="spellEnd"/>
+            <w:r>
+              <w:rPr>
+                <w:spacing w:val="-2"/>
+              </w:rPr>
+              <w:t>}}</w:t>
             </w:r>
           </w:p>
         </w:tc>
@@ -2130,7 +2501,21 @@
               <w:rPr>
                 <w:spacing w:val="-10"/>
               </w:rPr>
-              <w:t>{{valor_adiciones}}</w:t>
+              <w:t>{{</w:t>
+            </w:r>
+            <w:proofErr w:type="spellStart"/>
+            <w:r>
+              <w:rPr>
+                <w:spacing w:val="-10"/>
+              </w:rPr>
+              <w:t>valor_adiciones</w:t>
+            </w:r>
+            <w:proofErr w:type="spellEnd"/>
+            <w:r>
+              <w:rPr>
+                <w:spacing w:val="-10"/>
+              </w:rPr>
+              <w:t>}}</w:t>
             </w:r>
           </w:p>
         </w:tc>
@@ -2175,6 +2560,7 @@
               <w:rPr>
                 <w:spacing w:val="-2"/>
               </w:rPr>
+              <w:lastRenderedPageBreak/>
               <w:t>Anticipo:</w:t>
             </w:r>
           </w:p>
@@ -2194,7 +2580,21 @@
               <w:rPr>
                 <w:spacing w:val="-10"/>
               </w:rPr>
-              <w:t>{{valor_anticipo}}</w:t>
+              <w:t>{{</w:t>
+            </w:r>
+            <w:proofErr w:type="spellStart"/>
+            <w:r>
+              <w:rPr>
+                <w:spacing w:val="-10"/>
+              </w:rPr>
+              <w:t>valor_anticipo</w:t>
+            </w:r>
+            <w:proofErr w:type="spellEnd"/>
+            <w:r>
+              <w:rPr>
+                <w:spacing w:val="-10"/>
+              </w:rPr>
+              <w:t>}}</w:t>
             </w:r>
           </w:p>
         </w:tc>
@@ -2264,7 +2664,15 @@
               <w:jc w:val="center"/>
             </w:pPr>
             <w:r>
-              <w:t>{{valor_pago_anticipado}}</w:t>
+              <w:t>{{</w:t>
+            </w:r>
+            <w:proofErr w:type="spellStart"/>
+            <w:r>
+              <w:t>valor_pago_anticipado</w:t>
+            </w:r>
+            <w:proofErr w:type="spellEnd"/>
+            <w:r>
+              <w:t>}}</w:t>
             </w:r>
           </w:p>
         </w:tc>
@@ -2337,7 +2745,21 @@
               <w:rPr>
                 <w:spacing w:val="-2"/>
               </w:rPr>
-              <w:t>{{valor_subtotal}}</w:t>
+              <w:t>{{</w:t>
+            </w:r>
+            <w:proofErr w:type="spellStart"/>
+            <w:r>
+              <w:rPr>
+                <w:spacing w:val="-2"/>
+              </w:rPr>
+              <w:t>valor_subtotal</w:t>
+            </w:r>
+            <w:proofErr w:type="spellEnd"/>
+            <w:r>
+              <w:rPr>
+                <w:spacing w:val="-2"/>
+              </w:rPr>
+              <w:t>}}</w:t>
             </w:r>
           </w:p>
         </w:tc>
@@ -2402,7 +2824,21 @@
               <w:rPr>
                 <w:spacing w:val="-2"/>
               </w:rPr>
-              <w:t>{{valor_presente_acta}}</w:t>
+              <w:t>{{</w:t>
+            </w:r>
+            <w:proofErr w:type="spellStart"/>
+            <w:r>
+              <w:rPr>
+                <w:spacing w:val="-2"/>
+              </w:rPr>
+              <w:t>valor_presente_acta</w:t>
+            </w:r>
+            <w:proofErr w:type="spellEnd"/>
+            <w:r>
+              <w:rPr>
+                <w:spacing w:val="-2"/>
+              </w:rPr>
+              <w:t>}}</w:t>
             </w:r>
           </w:p>
         </w:tc>
@@ -2538,7 +2974,21 @@
               <w:rPr>
                 <w:spacing w:val="-2"/>
               </w:rPr>
-              <w:t>{{valor_contrato}}</w:t>
+              <w:t>{{</w:t>
+            </w:r>
+            <w:proofErr w:type="spellStart"/>
+            <w:r>
+              <w:rPr>
+                <w:spacing w:val="-2"/>
+              </w:rPr>
+              <w:t>valor_contrato</w:t>
+            </w:r>
+            <w:proofErr w:type="spellEnd"/>
+            <w:r>
+              <w:rPr>
+                <w:spacing w:val="-2"/>
+              </w:rPr>
+              <w:t>}}</w:t>
             </w:r>
           </w:p>
         </w:tc>
@@ -2556,11 +3006,19 @@
             <w:r>
               <w:t>{{</w:t>
             </w:r>
-            <w:r>
-              <w:rPr>
-                <w:spacing w:val="-2"/>
-              </w:rPr>
-              <w:t>valor_contrato}}</w:t>
+            <w:proofErr w:type="spellStart"/>
+            <w:r>
+              <w:rPr>
+                <w:spacing w:val="-2"/>
+              </w:rPr>
+              <w:t>valor_contrato</w:t>
+            </w:r>
+            <w:proofErr w:type="spellEnd"/>
+            <w:r>
+              <w:rPr>
+                <w:spacing w:val="-2"/>
+              </w:rPr>
+              <w:t>}}</w:t>
             </w:r>
           </w:p>
         </w:tc>
@@ -2732,7 +3190,39 @@
           <w:spacing w:val="-8"/>
           <w:sz w:val="20"/>
         </w:rPr>
-        <w:t>{{actas_parciales[-1].acta}}</w:t>
+        <w:t>{{</w:t>
+      </w:r>
+      <w:proofErr w:type="spellStart"/>
+      <w:r>
+        <w:rPr>
+          <w:spacing w:val="-8"/>
+          <w:sz w:val="20"/>
+        </w:rPr>
+        <w:t>actas_parciales</w:t>
+      </w:r>
+      <w:proofErr w:type="spellEnd"/>
+      <w:r>
+        <w:rPr>
+          <w:spacing w:val="-8"/>
+          <w:sz w:val="20"/>
+        </w:rPr>
+        <w:t>[-1</w:t>
+      </w:r>
+      <w:proofErr w:type="gramStart"/>
+      <w:r>
+        <w:rPr>
+          <w:spacing w:val="-8"/>
+          <w:sz w:val="20"/>
+        </w:rPr>
+        <w:t>].acta</w:t>
+      </w:r>
+      <w:proofErr w:type="gramEnd"/>
+      <w:r>
+        <w:rPr>
+          <w:spacing w:val="-8"/>
+          <w:sz w:val="20"/>
+        </w:rPr>
+        <w:t>}}</w:t>
       </w:r>
       <w:r>
         <w:rPr>
@@ -2759,7 +3249,21 @@
         <w:rPr>
           <w:spacing w:val="-2"/>
         </w:rPr>
-        <w:t>{{fecha_presentacion_informe}}</w:t>
+        <w:t>{{</w:t>
+      </w:r>
+      <w:proofErr w:type="spellStart"/>
+      <w:r>
+        <w:rPr>
+          <w:spacing w:val="-2"/>
+        </w:rPr>
+        <w:t>fecha_presentacion_informe</w:t>
+      </w:r>
+      <w:proofErr w:type="spellEnd"/>
+      <w:r>
+        <w:rPr>
+          <w:spacing w:val="-2"/>
+        </w:rPr>
+        <w:t>}}</w:t>
       </w:r>
       <w:r>
         <w:rPr>
@@ -2784,14 +3288,35 @@
         <w:jc w:val="both"/>
       </w:pPr>
       <w:r>
-        <w:t xml:space="preserve">Dado en el Municipio de caldono a los </w:t>
-      </w:r>
-      <w:r>
-        <w:t>{{fecha_expedicion_informe_dia}}</w:t>
-      </w:r>
-      <w:r>
-        <w:t xml:space="preserve"> dias</w:t>
-      </w:r>
+        <w:t xml:space="preserve">Dado en el Municipio de </w:t>
+      </w:r>
+      <w:proofErr w:type="spellStart"/>
+      <w:r>
+        <w:t>caldono</w:t>
+      </w:r>
+      <w:proofErr w:type="spellEnd"/>
+      <w:r>
+        <w:t xml:space="preserve"> a los </w:t>
+      </w:r>
+      <w:r>
+        <w:t>{{</w:t>
+      </w:r>
+      <w:proofErr w:type="spellStart"/>
+      <w:r>
+        <w:t>fecha_expedicion_informe_dia</w:t>
+      </w:r>
+      <w:proofErr w:type="spellEnd"/>
+      <w:r>
+        <w:t>}}</w:t>
+      </w:r>
+      <w:r>
+        <w:t xml:space="preserve"> </w:t>
+      </w:r>
+      <w:proofErr w:type="spellStart"/>
+      <w:r>
+        <w:t>dias</w:t>
+      </w:r>
+      <w:proofErr w:type="spellEnd"/>
       <w:r>
         <w:rPr>
           <w:spacing w:val="40"/>
@@ -2802,11 +3327,16 @@
         <w:t xml:space="preserve">del mes de </w:t>
       </w:r>
       <w:r>
-        <w:t>{{fecha_expedicion_informe_</w:t>
+        <w:t>{{</w:t>
+      </w:r>
+      <w:proofErr w:type="spellStart"/>
+      <w:r>
+        <w:t>fecha_expedicion_informe_</w:t>
       </w:r>
       <w:r>
         <w:t>mes</w:t>
       </w:r>
+      <w:proofErr w:type="spellEnd"/>
       <w:r>
         <w:t>}}</w:t>
       </w:r>
@@ -2826,11 +3356,16 @@
         <w:t xml:space="preserve"> </w:t>
       </w:r>
       <w:r>
-        <w:t>{{fecha_expedicion_informe_</w:t>
+        <w:t>{{</w:t>
+      </w:r>
+      <w:proofErr w:type="spellStart"/>
+      <w:r>
+        <w:t>fecha_expedicion_informe_</w:t>
       </w:r>
       <w:r>
         <w:t>año</w:t>
       </w:r>
+      <w:proofErr w:type="spellEnd"/>
       <w:r>
         <w:t>}</w:t>
       </w:r>
@@ -3114,7 +3649,21 @@
               <w:rPr>
                 <w:spacing w:val="-5"/>
               </w:rPr>
-              <w:t>{{cc}}</w:t>
+              <w:t>{{</w:t>
+            </w:r>
+            <w:proofErr w:type="spellStart"/>
+            <w:r>
+              <w:rPr>
+                <w:spacing w:val="-5"/>
+              </w:rPr>
+              <w:t>cc</w:t>
+            </w:r>
+            <w:proofErr w:type="spellEnd"/>
+            <w:r>
+              <w:rPr>
+                <w:spacing w:val="-5"/>
+              </w:rPr>
+              <w:t>}}</w:t>
             </w:r>
             <w:r>
               <w:rPr>
@@ -3135,7 +3684,21 @@
               <w:rPr>
                 <w:spacing w:val="-6"/>
               </w:rPr>
-              <w:t>{{ciudad_expedicion}}</w:t>
+              <w:t>{{</w:t>
+            </w:r>
+            <w:proofErr w:type="spellStart"/>
+            <w:r>
+              <w:rPr>
+                <w:spacing w:val="-6"/>
+              </w:rPr>
+              <w:t>ciudad_expedicion</w:t>
+            </w:r>
+            <w:proofErr w:type="spellEnd"/>
+            <w:r>
+              <w:rPr>
+                <w:spacing w:val="-6"/>
+              </w:rPr>
+              <w:t>}}</w:t>
             </w:r>
           </w:p>
         </w:tc>
@@ -3212,7 +3775,23 @@
                 <w:spacing w:val="-2"/>
                 <w:sz w:val="12"/>
               </w:rPr>
-              <w:t xml:space="preserve"> Aprobo:</w:t>
+              <w:t xml:space="preserve"> </w:t>
+            </w:r>
+            <w:proofErr w:type="spellStart"/>
+            <w:r>
+              <w:rPr>
+                <w:spacing w:val="-2"/>
+                <w:sz w:val="12"/>
+              </w:rPr>
+              <w:t>Aprobo</w:t>
+            </w:r>
+            <w:proofErr w:type="spellEnd"/>
+            <w:r>
+              <w:rPr>
+                <w:spacing w:val="-2"/>
+                <w:sz w:val="12"/>
+              </w:rPr>
+              <w:t>:</w:t>
             </w:r>
           </w:p>
         </w:tc>
@@ -3301,8 +3880,9 @@
       <w:headerReference w:type="first" r:id="rId10"/>
       <w:footerReference w:type="first" r:id="rId11"/>
       <w:pgSz w:w="12240" w:h="15840"/>
-      <w:pgMar w:top="1880" w:right="1400" w:bottom="1240" w:left="1380" w:header="500" w:footer="1050" w:gutter="0"/>
+      <w:pgMar w:top="1880" w:right="1400" w:bottom="1240" w:left="1380" w:header="288" w:footer="288" w:gutter="0"/>
       <w:cols w:space="720"/>
+      <w:docGrid w:linePitch="299"/>
     </w:sectPr>
   </w:body>
 </w:document>
@@ -3352,16 +3932,16 @@
         <w:noProof/>
       </w:rPr>
       <w:drawing>
-        <wp:anchor distT="0" distB="0" distL="114300" distR="114300" simplePos="0" relativeHeight="487393792" behindDoc="0" locked="0" layoutInCell="1" allowOverlap="1" wp14:anchorId="2D2DFB9B" wp14:editId="6B5B56AF">
+        <wp:anchor distT="0" distB="0" distL="114300" distR="114300" simplePos="0" relativeHeight="251662336" behindDoc="0" locked="0" layoutInCell="1" allowOverlap="1" wp14:anchorId="2D2DFB9B" wp14:editId="7C2E6B81">
           <wp:simplePos x="0" y="0"/>
           <wp:positionH relativeFrom="column">
-            <wp:posOffset>-12814</wp:posOffset>
+            <wp:posOffset>-9525</wp:posOffset>
           </wp:positionH>
           <wp:positionV relativeFrom="paragraph">
-            <wp:posOffset>-488950</wp:posOffset>
+            <wp:posOffset>-608966</wp:posOffset>
           </wp:positionV>
-          <wp:extent cx="6007100" cy="805180"/>
-          <wp:effectExtent l="0" t="0" r="0" b="0"/>
+          <wp:extent cx="6007100" cy="757555"/>
+          <wp:effectExtent l="0" t="0" r="0" b="4445"/>
           <wp:wrapNone/>
           <wp:docPr id="2134898733" name="Imagen 2"/>
           <wp:cNvGraphicFramePr>
@@ -3392,7 +3972,7 @@
                 <pic:spPr bwMode="auto">
                   <a:xfrm>
                     <a:off x="0" y="0"/>
-                    <a:ext cx="6007100" cy="805180"/>
+                    <a:ext cx="6007100" cy="757555"/>
                   </a:xfrm>
                   <a:prstGeom prst="rect">
                     <a:avLst/>
@@ -3405,6 +3985,9 @@
               </pic:pic>
             </a:graphicData>
           </a:graphic>
+          <wp14:sizeRelV relativeFrom="margin">
+            <wp14:pctHeight>0</wp14:pctHeight>
+          </wp14:sizeRelV>
         </wp:anchor>
       </w:drawing>
     </w:r>
@@ -3453,78 +4036,439 @@
 
 <file path=word/header2.xml><?xml version="1.0" encoding="utf-8"?>
 <w:hdr xmlns:wpc="http://schemas.microsoft.com/office/word/2010/wordprocessingCanvas" xmlns:cx="http://schemas.microsoft.com/office/drawing/2014/chartex" xmlns:cx1="http://schemas.microsoft.com/office/drawing/2015/9/8/chartex" xmlns:cx2="http://schemas.microsoft.com/office/drawing/2015/10/21/chartex" xmlns:cx3="http://schemas.microsoft.com/office/drawing/2016/5/9/chartex" xmlns:cx4="http://schemas.microsoft.com/office/drawing/2016/5/10/chartex" xmlns:cx5="http://schemas.microsoft.com/office/drawing/2016/5/11/chartex" xmlns:cx6="http://schemas.microsoft.com/office/drawing/2016/5/12/chartex" xmlns:cx7="http://schemas.microsoft.com/office/drawing/2016/5/13/chartex" xmlns:cx8="http://schemas.microsoft.com/office/drawing/2016/5/14/chartex" xmlns:mc="http://schemas.openxmlformats.org/markup-compatibility/2006" xmlns:aink="http://schemas.microsoft.com/office/drawing/2016/ink" xmlns:am3d="http://schemas.microsoft.com/office/drawing/2017/model3d" xmlns:o="urn:schemas-microsoft-com:office:office" xmlns:oel="http://schemas.microsoft.com/office/2019/extlst" xmlns:r="http://schemas.openxmlformats.org/officeDocument/2006/relationships" xmlns:m="http://schemas.openxmlformats.org/officeDocument/2006/math" xmlns:v="urn:schemas-microsoft-com:vml" xmlns:wp14="http://schemas.microsoft.com/office/word/2010/wordprocessingDrawing" xmlns:wp="http://schemas.openxmlformats.org/drawingml/2006/wordprocessingDrawing" xmlns:w10="urn:schemas-microsoft-com:office:word" xmlns:w="http://schemas.openxmlformats.org/wordprocessingml/2006/main" xmlns:w14="http://schemas.microsoft.com/office/word/2010/wordml" xmlns:w15="http://schemas.microsoft.com/office/word/2012/wordml" xmlns:w16cex="http://schemas.microsoft.com/office/word/2018/wordml/cex" xmlns:w16cid="http://schemas.microsoft.com/office/word/2016/wordml/cid" xmlns:w16="http://schemas.microsoft.com/office/word/2018/wordml" xmlns:w16du="http://schemas.microsoft.com/office/word/2023/wordml/word16du" xmlns:w16sdtdh="http://schemas.microsoft.com/office/word/2020/wordml/sdtdatahash" xmlns:w16sdtfl="http://schemas.microsoft.com/office/word/2024/wordml/sdtformatlock" xmlns:w16se="http://schemas.microsoft.com/office/word/2015/wordml/symex" xmlns:wpg="http://schemas.microsoft.com/office/word/2010/wordprocessingGroup" xmlns:wpi="http://schemas.microsoft.com/office/word/2010/wordprocessingInk" xmlns:wne="http://schemas.microsoft.com/office/word/2006/wordml" xmlns:wps="http://schemas.microsoft.com/office/word/2010/wordprocessingShape" mc:Ignorable="w14 w15 w16se w16cid w16 w16cex w16sdtdh w16sdtfl w16du wp14">
+  <w:tbl>
+    <w:tblPr>
+      <w:tblStyle w:val="Tablaconcuadrcula"/>
+      <w:tblW w:w="12472" w:type="dxa"/>
+      <w:tblInd w:w="-1565" w:type="dxa"/>
+      <w:tblLook w:val="04A0" w:firstRow="1" w:lastRow="0" w:firstColumn="1" w:lastColumn="0" w:noHBand="0" w:noVBand="1"/>
+    </w:tblPr>
+    <w:tblGrid>
+      <w:gridCol w:w="6236"/>
+      <w:gridCol w:w="6236"/>
+    </w:tblGrid>
+    <w:tr>
+      <w:trPr>
+        <w:trHeight w:val="20"/>
+      </w:trPr>
+      <w:tc>
+        <w:tcPr>
+          <w:tcW w:w="6236" w:type="dxa"/>
+          <w:tcBorders>
+            <w:top w:val="nil"/>
+            <w:left w:val="nil"/>
+            <w:bottom w:val="nil"/>
+            <w:right w:val="nil"/>
+          </w:tcBorders>
+          <w:shd w:val="clear" w:color="auto" w:fill="00B050"/>
+        </w:tcPr>
+        <w:p>
+          <w:pPr>
+            <w:pStyle w:val="Encabezado"/>
+            <w:jc w:val="right"/>
+          </w:pPr>
+        </w:p>
+      </w:tc>
+      <w:tc>
+        <w:tcPr>
+          <w:tcW w:w="6236" w:type="dxa"/>
+          <w:tcBorders>
+            <w:top w:val="nil"/>
+            <w:left w:val="nil"/>
+            <w:bottom w:val="nil"/>
+            <w:right w:val="nil"/>
+          </w:tcBorders>
+          <w:shd w:val="clear" w:color="auto" w:fill="F6D42A"/>
+        </w:tcPr>
+        <w:p>
+          <w:pPr>
+            <w:pStyle w:val="Encabezado"/>
+            <w:tabs>
+              <w:tab w:val="clear" w:pos="4419"/>
+              <w:tab w:val="clear" w:pos="8838"/>
+              <w:tab w:val="left" w:pos="2426"/>
+            </w:tabs>
+          </w:pPr>
+          <w:r>
+            <w:tab/>
+          </w:r>
+        </w:p>
+      </w:tc>
+    </w:tr>
+  </w:tbl>
   <w:p>
     <w:pPr>
-      <w:pStyle w:val="Textoindependiente"/>
-      <w:spacing w:line="14" w:lineRule="auto"/>
-      <w:rPr>
-        <w:sz w:val="20"/>
-      </w:rPr>
+      <w:pStyle w:val="Encabezado"/>
     </w:pPr>
-    <w:r>
-      <w:rPr>
-        <w:noProof/>
-      </w:rPr>
-      <w:drawing>
-        <wp:anchor distT="0" distB="0" distL="114300" distR="114300" simplePos="0" relativeHeight="487392768" behindDoc="0" locked="0" layoutInCell="1" allowOverlap="1" wp14:anchorId="38C31369" wp14:editId="06732795">
-          <wp:simplePos x="0" y="0"/>
-          <wp:positionH relativeFrom="column">
-            <wp:posOffset>-73774</wp:posOffset>
-          </wp:positionH>
-          <wp:positionV relativeFrom="paragraph">
-            <wp:posOffset>-50165</wp:posOffset>
-          </wp:positionV>
-          <wp:extent cx="6010382" cy="864235"/>
-          <wp:effectExtent l="0" t="0" r="9525" b="0"/>
-          <wp:wrapNone/>
-          <wp:docPr id="2001207128" name="Imagen 1"/>
-          <wp:cNvGraphicFramePr>
-            <a:graphicFrameLocks xmlns:a="http://schemas.openxmlformats.org/drawingml/2006/main" noChangeAspect="1"/>
-          </wp:cNvGraphicFramePr>
-          <a:graphic xmlns:a="http://schemas.openxmlformats.org/drawingml/2006/main">
-            <a:graphicData uri="http://schemas.openxmlformats.org/drawingml/2006/picture">
-              <pic:pic xmlns:pic="http://schemas.openxmlformats.org/drawingml/2006/picture">
-                <pic:nvPicPr>
-                  <pic:cNvPr id="0" name="Picture 1"/>
-                  <pic:cNvPicPr>
-                    <a:picLocks noChangeAspect="1" noChangeArrowheads="1"/>
-                  </pic:cNvPicPr>
-                </pic:nvPicPr>
-                <pic:blipFill>
-                  <a:blip r:embed="rId1">
-                    <a:extLst>
-                      <a:ext uri="{28A0092B-C50C-407E-A947-70E740481C1C}">
-                        <a14:useLocalDpi xmlns:a14="http://schemas.microsoft.com/office/drawing/2010/main" val="0"/>
-                      </a:ext>
-                    </a:extLst>
-                  </a:blip>
-                  <a:srcRect/>
-                  <a:stretch>
-                    <a:fillRect/>
-                  </a:stretch>
-                </pic:blipFill>
-                <pic:spPr bwMode="auto">
-                  <a:xfrm>
-                    <a:off x="0" y="0"/>
-                    <a:ext cx="6010382" cy="864235"/>
-                  </a:xfrm>
-                  <a:prstGeom prst="rect">
-                    <a:avLst/>
-                  </a:prstGeom>
-                  <a:noFill/>
-                  <a:ln>
-                    <a:noFill/>
-                  </a:ln>
-                </pic:spPr>
-              </pic:pic>
-            </a:graphicData>
-          </a:graphic>
-          <wp14:sizeRelH relativeFrom="margin">
-            <wp14:pctWidth>0</wp14:pctWidth>
-          </wp14:sizeRelH>
-        </wp:anchor>
-      </w:drawing>
-    </w:r>
+  </w:p>
+  <w:tbl>
+    <w:tblPr>
+      <w:tblStyle w:val="Tablaconcuadrcula"/>
+      <w:tblW w:w="10027" w:type="dxa"/>
+      <w:tblInd w:w="-393" w:type="dxa"/>
+      <w:tblLook w:val="04A0" w:firstRow="1" w:lastRow="0" w:firstColumn="1" w:lastColumn="0" w:noHBand="0" w:noVBand="1"/>
+    </w:tblPr>
+    <w:tblGrid>
+      <w:gridCol w:w="2418"/>
+      <w:gridCol w:w="4563"/>
+      <w:gridCol w:w="3046"/>
+    </w:tblGrid>
+    <w:tr>
+      <w:trPr>
+        <w:trHeight w:val="340"/>
+      </w:trPr>
+      <w:tc>
+        <w:tcPr>
+          <w:tcW w:w="2418" w:type="dxa"/>
+          <w:vMerge w:val="restart"/>
+        </w:tcPr>
+        <w:p>
+          <w:pPr>
+            <w:pStyle w:val="Encabezado"/>
+            <w:rPr>
+              <w:b/>
+              <w:bCs/>
+              <w:lang w:val="es-US"/>
+            </w:rPr>
+          </w:pPr>
+          <w:r>
+            <w:rPr>
+              <w:noProof/>
+              <w:lang w:val="es-US"/>
+            </w:rPr>
+            <w:drawing>
+              <wp:inline distT="0" distB="0" distL="0" distR="0" wp14:anchorId="59B3E376" wp14:editId="652A1B94">
+                <wp:extent cx="1349816" cy="879231"/>
+                <wp:effectExtent l="0" t="0" r="3175" b="0"/>
+                <wp:docPr id="243270789" name="Imagen 243270789" descr="Logotipo&#10;&#10;El contenido generado por IA puede ser incorrecto."/>
+                <wp:cNvGraphicFramePr>
+                  <a:graphicFrameLocks xmlns:a="http://schemas.openxmlformats.org/drawingml/2006/main" noChangeAspect="1"/>
+                </wp:cNvGraphicFramePr>
+                <a:graphic xmlns:a="http://schemas.openxmlformats.org/drawingml/2006/main">
+                  <a:graphicData uri="http://schemas.openxmlformats.org/drawingml/2006/picture">
+                    <pic:pic xmlns:pic="http://schemas.openxmlformats.org/drawingml/2006/picture">
+                      <pic:nvPicPr>
+                        <pic:cNvPr id="426556549" name="Imagen 426556549" descr="Logotipo&#10;&#10;El contenido generado por IA puede ser incorrecto."/>
+                        <pic:cNvPicPr>
+                          <a:picLocks noChangeAspect="1" noChangeArrowheads="1"/>
+                        </pic:cNvPicPr>
+                      </pic:nvPicPr>
+                      <pic:blipFill rotWithShape="1">
+                        <a:blip r:embed="rId1" cstate="print">
+                          <a:extLst>
+                            <a:ext uri="{28A0092B-C50C-407E-A947-70E740481C1C}">
+                              <a14:useLocalDpi xmlns:a14="http://schemas.microsoft.com/office/drawing/2010/main" val="0"/>
+                            </a:ext>
+                          </a:extLst>
+                        </a:blip>
+                        <a:srcRect l="10321" t="19077" r="8780" b="21201"/>
+                        <a:stretch/>
+                      </pic:blipFill>
+                      <pic:spPr bwMode="auto">
+                        <a:xfrm>
+                          <a:off x="0" y="0"/>
+                          <a:ext cx="1388161" cy="904208"/>
+                        </a:xfrm>
+                        <a:prstGeom prst="rect">
+                          <a:avLst/>
+                        </a:prstGeom>
+                        <a:noFill/>
+                        <a:ln>
+                          <a:noFill/>
+                        </a:ln>
+                        <a:extLst>
+                          <a:ext uri="{53640926-AAD7-44D8-BBD7-CCE9431645EC}">
+                            <a14:shadowObscured xmlns:a14="http://schemas.microsoft.com/office/drawing/2010/main"/>
+                          </a:ext>
+                        </a:extLst>
+                      </pic:spPr>
+                    </pic:pic>
+                  </a:graphicData>
+                </a:graphic>
+              </wp:inline>
+            </w:drawing>
+          </w:r>
+        </w:p>
+      </w:tc>
+      <w:tc>
+        <w:tcPr>
+          <w:tcW w:w="4563" w:type="dxa"/>
+          <w:vMerge w:val="restart"/>
+          <w:vAlign w:val="center"/>
+        </w:tcPr>
+        <w:p>
+          <w:pPr>
+            <w:pStyle w:val="Encabezado"/>
+            <w:jc w:val="center"/>
+            <w:rPr>
+              <w:b/>
+              <w:bCs/>
+              <w:lang w:val="es-US"/>
+            </w:rPr>
+          </w:pPr>
+          <w:r>
+            <w:rPr>
+              <w:b/>
+              <w:bCs/>
+              <w:lang w:val="es-US"/>
+            </w:rPr>
+            <w:t>ACTA</w:t>
+          </w:r>
+        </w:p>
+      </w:tc>
+      <w:tc>
+        <w:tcPr>
+          <w:tcW w:w="3046" w:type="dxa"/>
+        </w:tcPr>
+        <w:p>
+          <w:pPr>
+            <w:pStyle w:val="Encabezado"/>
+            <w:rPr>
+              <w:lang w:val="es-US"/>
+            </w:rPr>
+          </w:pPr>
+          <w:r>
+            <w:rPr>
+              <w:lang w:val="es-US"/>
+            </w:rPr>
+            <w:t>Versión</w:t>
+          </w:r>
+          <w:r>
+            <w:rPr>
+              <w:lang w:val="es-US"/>
+            </w:rPr>
+            <w:t>: 3</w:t>
+          </w:r>
+        </w:p>
+      </w:tc>
+    </w:tr>
+    <w:tr>
+      <w:trPr>
+        <w:trHeight w:val="340"/>
+      </w:trPr>
+      <w:tc>
+        <w:tcPr>
+          <w:tcW w:w="2418" w:type="dxa"/>
+          <w:vMerge/>
+        </w:tcPr>
+        <w:p>
+          <w:pPr>
+            <w:pStyle w:val="Encabezado"/>
+            <w:rPr>
+              <w:lang w:val="es-US"/>
+            </w:rPr>
+          </w:pPr>
+        </w:p>
+      </w:tc>
+      <w:tc>
+        <w:tcPr>
+          <w:tcW w:w="4563" w:type="dxa"/>
+          <w:vMerge/>
+        </w:tcPr>
+        <w:p>
+          <w:pPr>
+            <w:pStyle w:val="Encabezado"/>
+            <w:rPr>
+              <w:lang w:val="es-US"/>
+            </w:rPr>
+          </w:pPr>
+        </w:p>
+      </w:tc>
+      <w:tc>
+        <w:tcPr>
+          <w:tcW w:w="3046" w:type="dxa"/>
+        </w:tcPr>
+        <w:p>
+          <w:pPr>
+            <w:pStyle w:val="Encabezado"/>
+            <w:rPr>
+              <w:lang w:val="es-US"/>
+            </w:rPr>
+          </w:pPr>
+          <w:r>
+            <w:rPr>
+              <w:lang w:val="es-US"/>
+            </w:rPr>
+            <w:t>Fecha</w:t>
+          </w:r>
+          <w:r>
+            <w:rPr>
+              <w:lang w:val="es-US"/>
+            </w:rPr>
+            <w:t>: 11/02/2025</w:t>
+          </w:r>
+          <w:r>
+            <w:rPr>
+              <w:lang w:val="es-US"/>
+            </w:rPr>
+            <w:t xml:space="preserve"> </w:t>
+          </w:r>
+        </w:p>
+      </w:tc>
+    </w:tr>
+    <w:tr>
+      <w:trPr>
+        <w:trHeight w:val="340"/>
+      </w:trPr>
+      <w:tc>
+        <w:tcPr>
+          <w:tcW w:w="2418" w:type="dxa"/>
+          <w:vMerge/>
+        </w:tcPr>
+        <w:p>
+          <w:pPr>
+            <w:pStyle w:val="Encabezado"/>
+            <w:rPr>
+              <w:lang w:val="es-US"/>
+            </w:rPr>
+          </w:pPr>
+        </w:p>
+      </w:tc>
+      <w:tc>
+        <w:tcPr>
+          <w:tcW w:w="4563" w:type="dxa"/>
+          <w:vMerge/>
+        </w:tcPr>
+        <w:p>
+          <w:pPr>
+            <w:pStyle w:val="Encabezado"/>
+            <w:rPr>
+              <w:lang w:val="es-US"/>
+            </w:rPr>
+          </w:pPr>
+        </w:p>
+      </w:tc>
+      <w:tc>
+        <w:tcPr>
+          <w:tcW w:w="3046" w:type="dxa"/>
+        </w:tcPr>
+        <w:p>
+          <w:pPr>
+            <w:pStyle w:val="Encabezado"/>
+            <w:rPr>
+              <w:lang w:val="es-US"/>
+            </w:rPr>
+          </w:pPr>
+          <w:r>
+            <w:rPr>
+              <w:lang w:val="es-US"/>
+            </w:rPr>
+            <w:t>Código</w:t>
+          </w:r>
+          <w:r>
+            <w:rPr>
+              <w:lang w:val="es-US"/>
+            </w:rPr>
+            <w:t xml:space="preserve">: </w:t>
+          </w:r>
+          <w:r>
+            <w:rPr>
+              <w:lang w:val="es-US"/>
+            </w:rPr>
+            <w:t>H-SGPC-GTH06</w:t>
+          </w:r>
+        </w:p>
+      </w:tc>
+    </w:tr>
+    <w:tr>
+      <w:trPr>
+        <w:trHeight w:val="340"/>
+      </w:trPr>
+      <w:tc>
+        <w:tcPr>
+          <w:tcW w:w="2418" w:type="dxa"/>
+          <w:vMerge/>
+        </w:tcPr>
+        <w:p>
+          <w:pPr>
+            <w:pStyle w:val="Encabezado"/>
+            <w:rPr>
+              <w:lang w:val="es-US"/>
+            </w:rPr>
+          </w:pPr>
+        </w:p>
+      </w:tc>
+      <w:tc>
+        <w:tcPr>
+          <w:tcW w:w="4563" w:type="dxa"/>
+          <w:vMerge/>
+        </w:tcPr>
+        <w:p>
+          <w:pPr>
+            <w:pStyle w:val="Encabezado"/>
+            <w:rPr>
+              <w:lang w:val="es-US"/>
+            </w:rPr>
+          </w:pPr>
+        </w:p>
+      </w:tc>
+      <w:tc>
+        <w:tcPr>
+          <w:tcW w:w="3046" w:type="dxa"/>
+        </w:tcPr>
+        <w:p>
+          <w:pPr>
+            <w:pStyle w:val="Encabezado"/>
+            <w:rPr>
+              <w:lang w:val="es-US"/>
+            </w:rPr>
+          </w:pPr>
+          <w:r>
+            <w:rPr>
+              <w:color w:val="000000" w:themeColor="text1"/>
+              <w:sz w:val="24"/>
+              <w:szCs w:val="24"/>
+            </w:rPr>
+            <w:t xml:space="preserve">Página </w:t>
+          </w:r>
+          <w:r>
+            <w:rPr>
+              <w:color w:val="000000" w:themeColor="text1"/>
+              <w:sz w:val="24"/>
+              <w:szCs w:val="24"/>
+            </w:rPr>
+            <w:fldChar w:fldCharType="begin"/>
+          </w:r>
+          <w:r>
+            <w:rPr>
+              <w:color w:val="000000" w:themeColor="text1"/>
+              <w:sz w:val="24"/>
+              <w:szCs w:val="24"/>
+            </w:rPr>
+            <w:instrText>PAGE   \* MERGEFORMAT</w:instrText>
+          </w:r>
+          <w:r>
+            <w:rPr>
+              <w:color w:val="000000" w:themeColor="text1"/>
+              <w:sz w:val="24"/>
+              <w:szCs w:val="24"/>
+            </w:rPr>
+            <w:fldChar w:fldCharType="separate"/>
+          </w:r>
+          <w:r>
+            <w:rPr>
+              <w:color w:val="000000" w:themeColor="text1"/>
+              <w:sz w:val="24"/>
+              <w:szCs w:val="24"/>
+            </w:rPr>
+            <w:t>1</w:t>
+          </w:r>
+          <w:r>
+            <w:rPr>
+              <w:color w:val="000000" w:themeColor="text1"/>
+              <w:sz w:val="24"/>
+              <w:szCs w:val="24"/>
+            </w:rPr>
+            <w:fldChar w:fldCharType="end"/>
+          </w:r>
+        </w:p>
+      </w:tc>
+    </w:tr>
+  </w:tbl>
+  <w:p>
+    <w:pPr>
+      <w:pStyle w:val="Encabezado"/>
+    </w:pPr>
   </w:p>
 </w:hdr>
 </file>
@@ -3713,7 +4657,7 @@
     <w:lsdException w:name="Table Web 2" w:semiHidden="1" w:unhideWhenUsed="1"/>
     <w:lsdException w:name="Table Web 3" w:semiHidden="1" w:unhideWhenUsed="1"/>
     <w:lsdException w:name="Balloon Text" w:semiHidden="1" w:unhideWhenUsed="1"/>
-    <w:lsdException w:name="Table Grid" w:uiPriority="39"/>
+    <w:lsdException w:name="Table Grid" w:uiPriority="59"/>
     <w:lsdException w:name="Table Theme" w:semiHidden="1" w:unhideWhenUsed="1"/>
     <w:lsdException w:name="Placeholder Text" w:semiHidden="1"/>
     <w:lsdException w:name="No Spacing" w:uiPriority="1" w:qFormat="1"/>
@@ -4071,6 +5015,30 @@
       <w:lang w:val="es-ES"/>
     </w:rPr>
   </w:style>
+  <w:style w:type="table" w:styleId="Tablaconcuadrcula">
+    <w:name w:val="Table Grid"/>
+    <w:basedOn w:val="Tablanormal"/>
+    <w:uiPriority w:val="59"/>
+    <w:rsid w:val="00070629"/>
+    <w:pPr>
+      <w:widowControl/>
+      <w:autoSpaceDE/>
+      <w:autoSpaceDN/>
+    </w:pPr>
+    <w:rPr>
+      <w:lang w:val="es-CO"/>
+    </w:rPr>
+    <w:tblPr>
+      <w:tblBorders>
+        <w:top w:val="single" w:sz="4" w:space="0" w:color="auto"/>
+        <w:left w:val="single" w:sz="4" w:space="0" w:color="auto"/>
+        <w:bottom w:val="single" w:sz="4" w:space="0" w:color="auto"/>
+        <w:right w:val="single" w:sz="4" w:space="0" w:color="auto"/>
+        <w:insideH w:val="single" w:sz="4" w:space="0" w:color="auto"/>
+        <w:insideV w:val="single" w:sz="4" w:space="0" w:color="auto"/>
+      </w:tblBorders>
+    </w:tblPr>
+  </w:style>
 </w:styles>
 </file>
 

</xml_diff>

<commit_message>
actualizacion agregar mas enlaces y Qr
</commit_message>
<xml_diff>
--- a/app/docx_templates/ACTA.docx
+++ b/app/docx_templates/ACTA.docx
@@ -1949,7 +1949,7 @@
               <w:rPr>
                 <w:spacing w:val="-10"/>
               </w:rPr>
-              <w:t>0</w:t>
+              <w:t>-</w:t>
             </w:r>
           </w:p>
         </w:tc>
@@ -1957,6 +1957,71 @@
           <w:tcPr>
             <w:tcW w:w="2287" w:type="dxa"/>
           </w:tcPr>
+          <w:p>
+            <w:pPr>
+              <w:pStyle w:val="TableParagraph"/>
+              <w:spacing w:before="194"/>
+              <w:ind w:left="441"/>
+            </w:pPr>
+            <w:r>
+              <w:t xml:space="preserve">{% </w:t>
+            </w:r>
+            <w:proofErr w:type="spellStart"/>
+            <w:r>
+              <w:t>for</w:t>
+            </w:r>
+            <w:proofErr w:type="spellEnd"/>
+            <w:r>
+              <w:t xml:space="preserve"> </w:t>
+            </w:r>
+            <w:proofErr w:type="spellStart"/>
+            <w:r>
+              <w:t>item</w:t>
+            </w:r>
+            <w:proofErr w:type="spellEnd"/>
+            <w:r>
+              <w:t xml:space="preserve"> in </w:t>
+            </w:r>
+            <w:proofErr w:type="spellStart"/>
+            <w:r>
+              <w:t>actas_parciales</w:t>
+            </w:r>
+            <w:proofErr w:type="spellEnd"/>
+            <w:r>
+              <w:t xml:space="preserve"> %}</w:t>
+            </w:r>
+          </w:p>
+          <w:p>
+            <w:pPr>
+              <w:pStyle w:val="TableParagraph"/>
+              <w:spacing w:before="194"/>
+              <w:ind w:left="441"/>
+            </w:pPr>
+            <w:proofErr w:type="gramStart"/>
+            <w:r>
+              <w:t xml:space="preserve">{{ </w:t>
+            </w:r>
+            <w:proofErr w:type="spellStart"/>
+            <w:r>
+              <w:t>item</w:t>
+            </w:r>
+            <w:proofErr w:type="gramEnd"/>
+            <w:r>
+              <w:t>.</w:t>
+            </w:r>
+            <w:proofErr w:type="gramStart"/>
+            <w:r>
+              <w:t>valor</w:t>
+            </w:r>
+            <w:proofErr w:type="spellEnd"/>
+            <w:r>
+              <w:t xml:space="preserve"> }</w:t>
+            </w:r>
+            <w:proofErr w:type="gramEnd"/>
+            <w:r>
+              <w:t>}</w:t>
+            </w:r>
+          </w:p>
           <w:p>
             <w:pPr>
               <w:pStyle w:val="TableParagraph"/>
@@ -1965,10 +2030,15 @@
               <w:jc w:val="center"/>
             </w:pPr>
             <w:r>
-              <w:rPr>
-                <w:spacing w:val="-10"/>
-              </w:rPr>
-              <w:t>0</w:t>
+              <w:t xml:space="preserve">{% </w:t>
+            </w:r>
+            <w:proofErr w:type="spellStart"/>
+            <w:r>
+              <w:t>endfor</w:t>
+            </w:r>
+            <w:proofErr w:type="spellEnd"/>
+            <w:r>
+              <w:t xml:space="preserve"> %}</w:t>
             </w:r>
           </w:p>
         </w:tc>
@@ -2442,24 +2512,7 @@
               <w:jc w:val="center"/>
             </w:pPr>
             <w:r>
-              <w:rPr>
-                <w:spacing w:val="-2"/>
-              </w:rPr>
-              <w:t>{{</w:t>
-            </w:r>
-            <w:proofErr w:type="spellStart"/>
-            <w:r>
-              <w:rPr>
-                <w:spacing w:val="-2"/>
-              </w:rPr>
-              <w:t>valor_contrato</w:t>
-            </w:r>
-            <w:proofErr w:type="spellEnd"/>
-            <w:r>
-              <w:rPr>
-                <w:spacing w:val="-2"/>
-              </w:rPr>
-              <w:t>}}</w:t>
+              <w:t>$ 0</w:t>
             </w:r>
           </w:p>
         </w:tc>
@@ -2580,21 +2633,7 @@
               <w:rPr>
                 <w:spacing w:val="-10"/>
               </w:rPr>
-              <w:t>{{</w:t>
-            </w:r>
-            <w:proofErr w:type="spellStart"/>
-            <w:r>
-              <w:rPr>
-                <w:spacing w:val="-10"/>
-              </w:rPr>
-              <w:t>valor_anticipo</w:t>
-            </w:r>
-            <w:proofErr w:type="spellEnd"/>
-            <w:r>
-              <w:rPr>
-                <w:spacing w:val="-10"/>
-              </w:rPr>
-              <w:t>}}</w:t>
+              <w:t>$ 0</w:t>
             </w:r>
           </w:p>
         </w:tc>
@@ -2610,13 +2649,15 @@
               <w:jc w:val="center"/>
             </w:pPr>
             <w:r>
-              <w:t xml:space="preserve">$ </w:t>
-            </w:r>
-            <w:r>
-              <w:rPr>
-                <w:spacing w:val="-10"/>
-              </w:rPr>
-              <w:t>0</w:t>
+              <w:t>{{</w:t>
+            </w:r>
+            <w:proofErr w:type="spellStart"/>
+            <w:r>
+              <w:t>valor_anticipo</w:t>
+            </w:r>
+            <w:proofErr w:type="spellEnd"/>
+            <w:r>
+              <w:t>}}</w:t>
             </w:r>
           </w:p>
         </w:tc>
@@ -2664,15 +2705,7 @@
               <w:jc w:val="center"/>
             </w:pPr>
             <w:r>
-              <w:t>{{</w:t>
-            </w:r>
-            <w:proofErr w:type="spellStart"/>
-            <w:r>
-              <w:t>valor_pago_anticipado</w:t>
-            </w:r>
-            <w:proofErr w:type="spellEnd"/>
-            <w:r>
-              <w:t>}}</w:t>
+              <w:t>$ 0</w:t>
             </w:r>
           </w:p>
         </w:tc>
@@ -2688,13 +2721,15 @@
               <w:jc w:val="center"/>
             </w:pPr>
             <w:r>
-              <w:t xml:space="preserve">$ </w:t>
-            </w:r>
-            <w:r>
-              <w:rPr>
-                <w:spacing w:val="-10"/>
-              </w:rPr>
-              <w:t>0</w:t>
+              <w:t>{{</w:t>
+            </w:r>
+            <w:proofErr w:type="spellStart"/>
+            <w:r>
+              <w:t>valor_pago_anticipado</w:t>
+            </w:r>
+            <w:proofErr w:type="spellEnd"/>
+            <w:r>
+              <w:t>}}</w:t>
             </w:r>
           </w:p>
         </w:tc>
@@ -2745,21 +2780,7 @@
               <w:rPr>
                 <w:spacing w:val="-2"/>
               </w:rPr>
-              <w:t>{{</w:t>
-            </w:r>
-            <w:proofErr w:type="spellStart"/>
-            <w:r>
-              <w:rPr>
-                <w:spacing w:val="-2"/>
-              </w:rPr>
-              <w:t>valor_subtotal</w:t>
-            </w:r>
-            <w:proofErr w:type="spellEnd"/>
-            <w:r>
-              <w:rPr>
-                <w:spacing w:val="-2"/>
-              </w:rPr>
-              <w:t>}}</w:t>
+              <w:t>$ 0</w:t>
             </w:r>
           </w:p>
         </w:tc>
@@ -2770,11 +2791,23 @@
           <w:p>
             <w:pPr>
               <w:pStyle w:val="TableParagraph"/>
+              <w:jc w:val="center"/>
               <w:rPr>
                 <w:rFonts w:ascii="Times New Roman"/>
                 <w:sz w:val="20"/>
               </w:rPr>
             </w:pPr>
+            <w:r>
+              <w:t>{{</w:t>
+            </w:r>
+            <w:proofErr w:type="spellStart"/>
+            <w:r>
+              <w:t>valor_ejecutado</w:t>
+            </w:r>
+            <w:proofErr w:type="spellEnd"/>
+            <w:r>
+              <w:t>}}</w:t>
+            </w:r>
           </w:p>
         </w:tc>
       </w:tr>
@@ -2821,24 +2854,7 @@
               <w:jc w:val="center"/>
             </w:pPr>
             <w:r>
-              <w:rPr>
-                <w:spacing w:val="-2"/>
-              </w:rPr>
-              <w:t>{{</w:t>
-            </w:r>
-            <w:proofErr w:type="spellStart"/>
-            <w:r>
-              <w:rPr>
-                <w:spacing w:val="-2"/>
-              </w:rPr>
-              <w:t>valor_presente_acta</w:t>
-            </w:r>
-            <w:proofErr w:type="spellEnd"/>
-            <w:r>
-              <w:rPr>
-                <w:spacing w:val="-2"/>
-              </w:rPr>
-              <w:t>}}</w:t>
+              <w:t>$ 0</w:t>
             </w:r>
           </w:p>
         </w:tc>
@@ -2849,11 +2865,35 @@
           <w:p>
             <w:pPr>
               <w:pStyle w:val="TableParagraph"/>
+              <w:jc w:val="center"/>
               <w:rPr>
                 <w:rFonts w:ascii="Times New Roman"/>
                 <w:sz w:val="20"/>
               </w:rPr>
             </w:pPr>
+            <w:r>
+              <w:rPr>
+                <w:spacing w:val="-2"/>
+                <w:sz w:val="24"/>
+              </w:rPr>
+              <w:t>{{</w:t>
+            </w:r>
+            <w:proofErr w:type="spellStart"/>
+            <w:r>
+              <w:rPr>
+                <w:spacing w:val="-2"/>
+                <w:sz w:val="24"/>
+              </w:rPr>
+              <w:t>valor_presente_informe</w:t>
+            </w:r>
+            <w:proofErr w:type="spellEnd"/>
+            <w:r>
+              <w:rPr>
+                <w:spacing w:val="-2"/>
+                <w:sz w:val="24"/>
+              </w:rPr>
+              <w:t>}}</w:t>
+            </w:r>
           </w:p>
         </w:tc>
       </w:tr>
@@ -2903,13 +2943,7 @@
               <w:jc w:val="center"/>
             </w:pPr>
             <w:r>
-              <w:t xml:space="preserve">$ </w:t>
-            </w:r>
-            <w:r>
-              <w:rPr>
-                <w:spacing w:val="-10"/>
-              </w:rPr>
-              <w:t>0</w:t>
+              <w:t>$ 0</w:t>
             </w:r>
           </w:p>
         </w:tc>
@@ -2920,11 +2954,35 @@
           <w:p>
             <w:pPr>
               <w:pStyle w:val="TableParagraph"/>
+              <w:jc w:val="center"/>
               <w:rPr>
                 <w:rFonts w:ascii="Times New Roman"/>
-                <w:sz w:val="20"/>
-              </w:rPr>
-            </w:pPr>
+                <w:szCs w:val="24"/>
+              </w:rPr>
+            </w:pPr>
+            <w:r>
+              <w:rPr>
+                <w:rFonts w:ascii="Times New Roman"/>
+                <w:szCs w:val="24"/>
+              </w:rPr>
+              <w:t>{{</w:t>
+            </w:r>
+            <w:proofErr w:type="spellStart"/>
+            <w:r>
+              <w:rPr>
+                <w:rFonts w:ascii="Times New Roman"/>
+                <w:szCs w:val="24"/>
+              </w:rPr>
+              <w:t>saldo_pendiente</w:t>
+            </w:r>
+            <w:proofErr w:type="spellEnd"/>
+            <w:r>
+              <w:rPr>
+                <w:rFonts w:ascii="Times New Roman"/>
+                <w:szCs w:val="24"/>
+              </w:rPr>
+              <w:t>}}</w:t>
+            </w:r>
           </w:p>
         </w:tc>
       </w:tr>
@@ -4903,6 +4961,7 @@
   <w:style w:type="character" w:default="1" w:styleId="Fuentedeprrafopredeter">
     <w:name w:val="Default Paragraph Font"/>
     <w:uiPriority w:val="1"/>
+    <w:semiHidden/>
     <w:unhideWhenUsed/>
   </w:style>
   <w:style w:type="table" w:default="1" w:styleId="Tablanormal">

</xml_diff>

<commit_message>
correccion error en valor primera acta
</commit_message>
<xml_diff>
--- a/app/docx_templates/ACTA.docx
+++ b/app/docx_templates/ACTA.docx
@@ -24,21 +24,7 @@
         <w:rPr>
           <w:spacing w:val="-2"/>
         </w:rPr>
-        <w:t>{{</w:t>
-      </w:r>
-      <w:proofErr w:type="spellStart"/>
-      <w:r>
-        <w:rPr>
-          <w:spacing w:val="-2"/>
-        </w:rPr>
-        <w:t>fecha_presentacion_informe</w:t>
-      </w:r>
-      <w:proofErr w:type="spellEnd"/>
-      <w:r>
-        <w:rPr>
-          <w:spacing w:val="-2"/>
-        </w:rPr>
-        <w:t>}}</w:t>
+        <w:t>{{fecha_presentacion_informe}}</w:t>
       </w:r>
     </w:p>
     <w:tbl>
@@ -209,21 +195,7 @@
               <w:rPr>
                 <w:spacing w:val="-2"/>
               </w:rPr>
-              <w:t>{{</w:t>
-            </w:r>
-            <w:proofErr w:type="spellStart"/>
-            <w:r>
-              <w:rPr>
-                <w:spacing w:val="-2"/>
-              </w:rPr>
-              <w:t>contrato_no</w:t>
-            </w:r>
-            <w:proofErr w:type="spellEnd"/>
-            <w:r>
-              <w:rPr>
-                <w:spacing w:val="-2"/>
-              </w:rPr>
-              <w:t>}}</w:t>
+              <w:t>{{contrato_no}}</w:t>
             </w:r>
           </w:p>
         </w:tc>
@@ -269,21 +241,7 @@
               <w:rPr>
                 <w:spacing w:val="-2"/>
               </w:rPr>
-              <w:t>{{</w:t>
-            </w:r>
-            <w:proofErr w:type="spellStart"/>
-            <w:r>
-              <w:rPr>
-                <w:spacing w:val="-2"/>
-              </w:rPr>
-              <w:t>fecha_contrato</w:t>
-            </w:r>
-            <w:proofErr w:type="spellEnd"/>
-            <w:r>
-              <w:rPr>
-                <w:spacing w:val="-2"/>
-              </w:rPr>
-              <w:t>}}</w:t>
+              <w:t>{{fecha_contrato}}</w:t>
             </w:r>
           </w:p>
         </w:tc>
@@ -351,15 +309,7 @@
               <w:jc w:val="both"/>
             </w:pPr>
             <w:r>
-              <w:t>“{{</w:t>
-            </w:r>
-            <w:proofErr w:type="spellStart"/>
-            <w:r>
-              <w:t>objeto_contractual</w:t>
-            </w:r>
-            <w:proofErr w:type="spellEnd"/>
-            <w:r>
-              <w:t>}}”.</w:t>
+              <w:t>“{{objeto_contractual}}”.</w:t>
             </w:r>
           </w:p>
         </w:tc>
@@ -410,15 +360,7 @@
               <w:ind w:left="1171" w:right="266" w:hanging="884"/>
             </w:pPr>
             <w:r>
-              <w:t>{{</w:t>
-            </w:r>
-            <w:proofErr w:type="spellStart"/>
-            <w:r>
-              <w:t>entidad_contratante</w:t>
-            </w:r>
-            <w:proofErr w:type="spellEnd"/>
-            <w:r>
-              <w:t>}}</w:t>
+              <w:t>{{entidad_contratante}}</w:t>
             </w:r>
           </w:p>
         </w:tc>
@@ -470,21 +412,7 @@
               <w:rPr>
                 <w:spacing w:val="-2"/>
               </w:rPr>
-              <w:t>{{</w:t>
-            </w:r>
-            <w:proofErr w:type="spellStart"/>
-            <w:r>
-              <w:rPr>
-                <w:spacing w:val="-2"/>
-              </w:rPr>
-              <w:t>nit</w:t>
-            </w:r>
-            <w:proofErr w:type="spellEnd"/>
-            <w:r>
-              <w:rPr>
-                <w:spacing w:val="-2"/>
-              </w:rPr>
-              <w:t>}}</w:t>
+              <w:t>{{nit}}</w:t>
             </w:r>
           </w:p>
         </w:tc>
@@ -591,21 +519,7 @@
               <w:rPr>
                 <w:spacing w:val="-2"/>
               </w:rPr>
-              <w:t>{{</w:t>
-            </w:r>
-            <w:proofErr w:type="spellStart"/>
-            <w:r>
-              <w:rPr>
-                <w:spacing w:val="-2"/>
-              </w:rPr>
-              <w:t>cc</w:t>
-            </w:r>
-            <w:proofErr w:type="spellEnd"/>
-            <w:r>
-              <w:rPr>
-                <w:spacing w:val="-2"/>
-              </w:rPr>
-              <w:t>}}</w:t>
+              <w:t>{{cc}}</w:t>
             </w:r>
           </w:p>
         </w:tc>
@@ -673,35 +587,7 @@
               <w:rPr>
                 <w:sz w:val="14"/>
               </w:rPr>
-              <w:t>Hasta el {{</w:t>
-            </w:r>
-            <w:proofErr w:type="spellStart"/>
-            <w:r>
-              <w:rPr>
-                <w:sz w:val="14"/>
-              </w:rPr>
-              <w:t>plazo_dia</w:t>
-            </w:r>
-            <w:proofErr w:type="spellEnd"/>
-            <w:r>
-              <w:rPr>
-                <w:sz w:val="14"/>
-              </w:rPr>
-              <w:t>}} de {{</w:t>
-            </w:r>
-            <w:proofErr w:type="spellStart"/>
-            <w:r>
-              <w:rPr>
-                <w:sz w:val="14"/>
-              </w:rPr>
-              <w:t>plazo_mes</w:t>
-            </w:r>
-            <w:proofErr w:type="spellEnd"/>
-            <w:r>
-              <w:rPr>
-                <w:sz w:val="14"/>
-              </w:rPr>
-              <w:t>}}</w:t>
+              <w:t>Hasta el {{plazo_dia}} de {{plazo_mes}}</w:t>
             </w:r>
             <w:r>
               <w:rPr>
@@ -721,29 +607,57 @@
                 <w:spacing w:val="40"/>
                 <w:sz w:val="14"/>
               </w:rPr>
-              <w:t xml:space="preserve"> {{</w:t>
-            </w:r>
-            <w:proofErr w:type="spellStart"/>
+              <w:t xml:space="preserve"> </w:t>
+            </w:r>
+            <w:r>
+              <w:rPr>
+                <w:sz w:val="14"/>
+              </w:rPr>
+              <w:t>{{plazo_a</w:t>
+            </w:r>
+            <w:r>
+              <w:rPr>
+                <w:sz w:val="14"/>
+              </w:rPr>
+              <w:t>ni</w:t>
+            </w:r>
+            <w:r>
+              <w:rPr>
+                <w:sz w:val="14"/>
+              </w:rPr>
+              <w:t>o}}</w:t>
+            </w:r>
+            <w:r>
+              <w:rPr>
+                <w:sz w:val="14"/>
+              </w:rPr>
+              <w:t>, contados a partir del</w:t>
+            </w:r>
             <w:r>
               <w:rPr>
                 <w:spacing w:val="40"/>
                 <w:sz w:val="14"/>
               </w:rPr>
-              <w:t>plazo_año</w:t>
-            </w:r>
-            <w:proofErr w:type="spellEnd"/>
+              <w:t xml:space="preserve"> </w:t>
+            </w:r>
+            <w:r>
+              <w:rPr>
+                <w:sz w:val="14"/>
+              </w:rPr>
+              <w:t>cumplimiento de los requisitos</w:t>
+            </w:r>
             <w:r>
               <w:rPr>
                 <w:spacing w:val="40"/>
                 <w:sz w:val="14"/>
               </w:rPr>
-              <w:t>}}</w:t>
+              <w:t xml:space="preserve"> </w:t>
             </w:r>
             <w:r>
               <w:rPr>
                 <w:sz w:val="14"/>
               </w:rPr>
-              <w:t>, contados a partir del</w:t>
+              <w:t>de perfeccionamiento y</w:t>
             </w:r>
             <w:r>
               <w:rPr>
@@ -756,7 +670,59 @@
               <w:rPr>
                 <w:sz w:val="14"/>
               </w:rPr>
-              <w:t>cumplimiento de los requisitos</w:t>
+              <w:t>ejecución</w:t>
+            </w:r>
+            <w:r>
+              <w:rPr>
+                <w:spacing w:val="-10"/>
+                <w:sz w:val="14"/>
+              </w:rPr>
+              <w:t xml:space="preserve"> </w:t>
+            </w:r>
+            <w:r>
+              <w:rPr>
+                <w:sz w:val="14"/>
+              </w:rPr>
+              <w:t>conforme</w:t>
+            </w:r>
+            <w:r>
+              <w:rPr>
+                <w:spacing w:val="-10"/>
+                <w:sz w:val="14"/>
+              </w:rPr>
+              <w:t xml:space="preserve"> </w:t>
+            </w:r>
+            <w:r>
+              <w:rPr>
+                <w:sz w:val="14"/>
+              </w:rPr>
+              <w:t>al</w:t>
+            </w:r>
+            <w:r>
+              <w:rPr>
+                <w:spacing w:val="-10"/>
+                <w:sz w:val="14"/>
+              </w:rPr>
+              <w:t xml:space="preserve"> </w:t>
+            </w:r>
+            <w:r>
+              <w:rPr>
+                <w:sz w:val="14"/>
+              </w:rPr>
+              <w:t>artículo</w:t>
+            </w:r>
+            <w:r>
+              <w:rPr>
+                <w:spacing w:val="-9"/>
+                <w:sz w:val="14"/>
+              </w:rPr>
+              <w:t xml:space="preserve"> </w:t>
+            </w:r>
+            <w:r>
+              <w:rPr>
+                <w:sz w:val="14"/>
+              </w:rPr>
+              <w:t>41</w:t>
             </w:r>
             <w:r>
               <w:rPr>
@@ -769,7 +735,85 @@
               <w:rPr>
                 <w:sz w:val="14"/>
               </w:rPr>
-              <w:t>de perfeccionamiento y</w:t>
+              <w:t>de</w:t>
+            </w:r>
+            <w:r>
+              <w:rPr>
+                <w:spacing w:val="-10"/>
+                <w:sz w:val="14"/>
+              </w:rPr>
+              <w:t xml:space="preserve"> </w:t>
+            </w:r>
+            <w:r>
+              <w:rPr>
+                <w:sz w:val="14"/>
+              </w:rPr>
+              <w:t>la</w:t>
+            </w:r>
+            <w:r>
+              <w:rPr>
+                <w:spacing w:val="-10"/>
+                <w:sz w:val="14"/>
+              </w:rPr>
+              <w:t xml:space="preserve"> </w:t>
+            </w:r>
+            <w:r>
+              <w:rPr>
+                <w:sz w:val="14"/>
+              </w:rPr>
+              <w:t>Ley</w:t>
+            </w:r>
+            <w:r>
+              <w:rPr>
+                <w:spacing w:val="-10"/>
+                <w:sz w:val="14"/>
+              </w:rPr>
+              <w:t xml:space="preserve"> </w:t>
+            </w:r>
+            <w:r>
+              <w:rPr>
+                <w:sz w:val="14"/>
+              </w:rPr>
+              <w:t>80</w:t>
+            </w:r>
+            <w:r>
+              <w:rPr>
+                <w:spacing w:val="-9"/>
+                <w:sz w:val="14"/>
+              </w:rPr>
+              <w:t xml:space="preserve"> </w:t>
+            </w:r>
+            <w:r>
+              <w:rPr>
+                <w:sz w:val="14"/>
+              </w:rPr>
+              <w:t>de</w:t>
+            </w:r>
+            <w:r>
+              <w:rPr>
+                <w:spacing w:val="-10"/>
+                <w:sz w:val="14"/>
+              </w:rPr>
+              <w:t xml:space="preserve"> </w:t>
+            </w:r>
+            <w:r>
+              <w:rPr>
+                <w:sz w:val="14"/>
+              </w:rPr>
+              <w:t>1993,</w:t>
+            </w:r>
+            <w:r>
+              <w:rPr>
+                <w:spacing w:val="-10"/>
+                <w:sz w:val="14"/>
+              </w:rPr>
+              <w:t xml:space="preserve"> </w:t>
+            </w:r>
+            <w:r>
+              <w:rPr>
+                <w:sz w:val="14"/>
+              </w:rPr>
+              <w:t>modificado</w:t>
             </w:r>
             <w:r>
               <w:rPr>
@@ -782,59 +826,7 @@
               <w:rPr>
                 <w:sz w:val="14"/>
               </w:rPr>
-              <w:t>ejecución</w:t>
-            </w:r>
-            <w:r>
-              <w:rPr>
-                <w:spacing w:val="-10"/>
-                <w:sz w:val="14"/>
-              </w:rPr>
-              <w:t xml:space="preserve"> </w:t>
-            </w:r>
-            <w:r>
-              <w:rPr>
-                <w:sz w:val="14"/>
-              </w:rPr>
-              <w:t>conforme</w:t>
-            </w:r>
-            <w:r>
-              <w:rPr>
-                <w:spacing w:val="-10"/>
-                <w:sz w:val="14"/>
-              </w:rPr>
-              <w:t xml:space="preserve"> </w:t>
-            </w:r>
-            <w:r>
-              <w:rPr>
-                <w:sz w:val="14"/>
-              </w:rPr>
-              <w:t>al</w:t>
-            </w:r>
-            <w:r>
-              <w:rPr>
-                <w:spacing w:val="-10"/>
-                <w:sz w:val="14"/>
-              </w:rPr>
-              <w:t xml:space="preserve"> </w:t>
-            </w:r>
-            <w:r>
-              <w:rPr>
-                <w:sz w:val="14"/>
-              </w:rPr>
-              <w:t>artículo</w:t>
-            </w:r>
-            <w:r>
-              <w:rPr>
-                <w:spacing w:val="-9"/>
-                <w:sz w:val="14"/>
-              </w:rPr>
-              <w:t xml:space="preserve"> </w:t>
-            </w:r>
-            <w:r>
-              <w:rPr>
-                <w:sz w:val="14"/>
-              </w:rPr>
-              <w:t>41</w:t>
+              <w:t>por el artículo 23 de la ley 1150</w:t>
             </w:r>
             <w:r>
               <w:rPr>
@@ -847,85 +839,7 @@
               <w:rPr>
                 <w:sz w:val="14"/>
               </w:rPr>
-              <w:t>de</w:t>
-            </w:r>
-            <w:r>
-              <w:rPr>
-                <w:spacing w:val="-10"/>
-                <w:sz w:val="14"/>
-              </w:rPr>
-              <w:t xml:space="preserve"> </w:t>
-            </w:r>
-            <w:r>
-              <w:rPr>
-                <w:sz w:val="14"/>
-              </w:rPr>
-              <w:t>la</w:t>
-            </w:r>
-            <w:r>
-              <w:rPr>
-                <w:spacing w:val="-10"/>
-                <w:sz w:val="14"/>
-              </w:rPr>
-              <w:t xml:space="preserve"> </w:t>
-            </w:r>
-            <w:r>
-              <w:rPr>
-                <w:sz w:val="14"/>
-              </w:rPr>
-              <w:t>Ley</w:t>
-            </w:r>
-            <w:r>
-              <w:rPr>
-                <w:spacing w:val="-10"/>
-                <w:sz w:val="14"/>
-              </w:rPr>
-              <w:t xml:space="preserve"> </w:t>
-            </w:r>
-            <w:r>
-              <w:rPr>
-                <w:sz w:val="14"/>
-              </w:rPr>
-              <w:t>80</w:t>
-            </w:r>
-            <w:r>
-              <w:rPr>
-                <w:spacing w:val="-9"/>
-                <w:sz w:val="14"/>
-              </w:rPr>
-              <w:t xml:space="preserve"> </w:t>
-            </w:r>
-            <w:r>
-              <w:rPr>
-                <w:sz w:val="14"/>
-              </w:rPr>
-              <w:t>de</w:t>
-            </w:r>
-            <w:r>
-              <w:rPr>
-                <w:spacing w:val="-10"/>
-                <w:sz w:val="14"/>
-              </w:rPr>
-              <w:t xml:space="preserve"> </w:t>
-            </w:r>
-            <w:r>
-              <w:rPr>
-                <w:sz w:val="14"/>
-              </w:rPr>
-              <w:t>1993,</w:t>
-            </w:r>
-            <w:r>
-              <w:rPr>
-                <w:spacing w:val="-10"/>
-                <w:sz w:val="14"/>
-              </w:rPr>
-              <w:t xml:space="preserve"> </w:t>
-            </w:r>
-            <w:r>
-              <w:rPr>
-                <w:sz w:val="14"/>
-              </w:rPr>
-              <w:t>modificado</w:t>
+              <w:t>de 2007 o la norma que lo</w:t>
             </w:r>
             <w:r>
               <w:rPr>
@@ -938,32 +852,6 @@
               <w:rPr>
                 <w:sz w:val="14"/>
               </w:rPr>
-              <w:t>por el artículo 23 de la ley 1150</w:t>
-            </w:r>
-            <w:r>
-              <w:rPr>
-                <w:spacing w:val="40"/>
-                <w:sz w:val="14"/>
-              </w:rPr>
-              <w:t xml:space="preserve"> </w:t>
-            </w:r>
-            <w:r>
-              <w:rPr>
-                <w:sz w:val="14"/>
-              </w:rPr>
-              <w:t>de 2007 o la norma que lo</w:t>
-            </w:r>
-            <w:r>
-              <w:rPr>
-                <w:spacing w:val="40"/>
-                <w:sz w:val="14"/>
-              </w:rPr>
-              <w:t xml:space="preserve"> </w:t>
-            </w:r>
-            <w:r>
-              <w:rPr>
-                <w:sz w:val="14"/>
-              </w:rPr>
               <w:t>adicione o lo modifique.</w:t>
             </w:r>
           </w:p>
@@ -1049,21 +937,7 @@
               <w:rPr>
                 <w:spacing w:val="-2"/>
               </w:rPr>
-              <w:t>{{</w:t>
-            </w:r>
-            <w:proofErr w:type="spellStart"/>
-            <w:r>
-              <w:rPr>
-                <w:spacing w:val="-2"/>
-              </w:rPr>
-              <w:t>valor_inicial</w:t>
-            </w:r>
-            <w:proofErr w:type="spellEnd"/>
-            <w:r>
-              <w:rPr>
-                <w:spacing w:val="-2"/>
-              </w:rPr>
-              <w:t>}}</w:t>
+              <w:t>{{valor_inicial}}</w:t>
             </w:r>
           </w:p>
         </w:tc>
@@ -1112,15 +986,13 @@
               </w:rPr>
               <w:t>{{</w:t>
             </w:r>
-            <w:proofErr w:type="spellStart"/>
             <w:r>
               <w:rPr>
                 <w:b/>
                 <w:spacing w:val="-2"/>
               </w:rPr>
-              <w:t>periodo_i_de</w:t>
-            </w:r>
-            <w:proofErr w:type="spellEnd"/>
+              <w:t>cdp</w:t>
+            </w:r>
             <w:r>
               <w:rPr>
                 <w:b/>
@@ -1171,15 +1043,13 @@
               </w:rPr>
               <w:t>{{</w:t>
             </w:r>
-            <w:proofErr w:type="spellStart"/>
             <w:r>
               <w:rPr>
                 <w:b/>
                 <w:spacing w:val="-2"/>
               </w:rPr>
-              <w:t>periodo_i_a</w:t>
-            </w:r>
-            <w:proofErr w:type="spellEnd"/>
+              <w:t>rp</w:t>
+            </w:r>
             <w:r>
               <w:rPr>
                 <w:b/>
@@ -1224,15 +1094,7 @@
         <w:t xml:space="preserve">, quien se identifica con Cédula de Ciudadanía No. </w:t>
       </w:r>
       <w:r>
-        <w:t>{{</w:t>
-      </w:r>
-      <w:proofErr w:type="spellStart"/>
-      <w:r>
-        <w:t>supervisor_cc</w:t>
-      </w:r>
-      <w:proofErr w:type="spellEnd"/>
-      <w:r>
-        <w:t>}}</w:t>
+        <w:t>{{supervisor_cc}}</w:t>
       </w:r>
       <w:r>
         <w:t>, en ejercicio de la SUPERVISIÓN CONTRACTUAL por parte del Municipio de</w:t>
@@ -1276,15 +1138,7 @@
         <w:t xml:space="preserve"> quien se identifica con la Cédula de Ciudadanía No. </w:t>
       </w:r>
       <w:r>
-        <w:t>{{</w:t>
-      </w:r>
-      <w:proofErr w:type="spellStart"/>
-      <w:r>
-        <w:t>cc</w:t>
-      </w:r>
-      <w:proofErr w:type="spellEnd"/>
-      <w:r>
-        <w:t>}}</w:t>
+        <w:t>{{cc}}</w:t>
       </w:r>
       <w:r>
         <w:t xml:space="preserve"> de </w:t>
@@ -1293,21 +1147,7 @@
         <w:rPr>
           <w:b/>
         </w:rPr>
-        <w:t>{{</w:t>
-      </w:r>
-      <w:proofErr w:type="spellStart"/>
-      <w:r>
-        <w:rPr>
-          <w:b/>
-        </w:rPr>
-        <w:t>ciudad_expedicion</w:t>
-      </w:r>
-      <w:proofErr w:type="spellEnd"/>
-      <w:r>
-        <w:rPr>
-          <w:b/>
-        </w:rPr>
-        <w:t>}}</w:t>
+        <w:t>{{ciudad_expedicion}}</w:t>
       </w:r>
       <w:r>
         <w:t>,</w:t>
@@ -1317,11 +1157,7 @@
       </w:r>
       <w:proofErr w:type="gramStart"/>
       <w:r>
-        <w:t xml:space="preserve">{{ </w:t>
-      </w:r>
-      <w:proofErr w:type="spellStart"/>
-      <w:r>
-        <w:t>actas</w:t>
+        <w:t>{{ actas</w:t>
       </w:r>
       <w:proofErr w:type="gramEnd"/>
       <w:r>
@@ -1329,11 +1165,7 @@
       </w:r>
       <w:proofErr w:type="gramStart"/>
       <w:r>
-        <w:t>parciales</w:t>
-      </w:r>
-      <w:proofErr w:type="spellEnd"/>
-      <w:r>
-        <w:t>[</w:t>
+        <w:t>parciales[</w:t>
       </w:r>
       <w:proofErr w:type="gramEnd"/>
       <w:r>
@@ -1368,11 +1200,7 @@
       </w:r>
       <w:proofErr w:type="gramEnd"/>
       <w:r>
-        <w:t xml:space="preserve"> siguiente resumen de </w:t>
-      </w:r>
-      <w:r>
-        <w:lastRenderedPageBreak/>
-        <w:t>ejecución:</w:t>
+        <w:t xml:space="preserve"> siguiente resumen de ejecución:</w:t>
       </w:r>
     </w:p>
     <w:p>
@@ -1439,21 +1267,7 @@
               <w:rPr>
                 <w:spacing w:val="-10"/>
               </w:rPr>
-              <w:t>{{</w:t>
-            </w:r>
-            <w:proofErr w:type="spellStart"/>
-            <w:r>
-              <w:rPr>
-                <w:spacing w:val="-10"/>
-              </w:rPr>
-              <w:t>valor_adiciones</w:t>
-            </w:r>
-            <w:proofErr w:type="spellEnd"/>
-            <w:r>
-              <w:rPr>
-                <w:spacing w:val="-10"/>
-              </w:rPr>
-              <w:t>}}</w:t>
+              <w:t>{{valor_adiciones}}</w:t>
             </w:r>
           </w:p>
         </w:tc>
@@ -1496,15 +1310,7 @@
               <w:ind w:left="658"/>
             </w:pPr>
             <w:r>
-              <w:t>{{</w:t>
-            </w:r>
-            <w:proofErr w:type="spellStart"/>
-            <w:r>
-              <w:t>valor_pago_anticipado</w:t>
-            </w:r>
-            <w:proofErr w:type="spellEnd"/>
-            <w:r>
-              <w:t>}}</w:t>
+              <w:t>{{valor_pago_anticipado}}</w:t>
             </w:r>
           </w:p>
         </w:tc>
@@ -1563,21 +1369,7 @@
               <w:rPr>
                 <w:spacing w:val="-2"/>
               </w:rPr>
-              <w:t>{{</w:t>
-            </w:r>
-            <w:proofErr w:type="spellStart"/>
-            <w:r>
-              <w:rPr>
-                <w:spacing w:val="-2"/>
-              </w:rPr>
-              <w:t>valor_contrato</w:t>
-            </w:r>
-            <w:proofErr w:type="spellEnd"/>
-            <w:r>
-              <w:rPr>
-                <w:spacing w:val="-2"/>
-              </w:rPr>
-              <w:t>}}</w:t>
+              <w:t>{{valor_contrato}}</w:t>
             </w:r>
           </w:p>
         </w:tc>
@@ -1727,31 +1519,7 @@
               <w:jc w:val="center"/>
             </w:pPr>
             <w:r>
-              <w:t xml:space="preserve">{% </w:t>
-            </w:r>
-            <w:proofErr w:type="spellStart"/>
-            <w:r>
-              <w:t>for</w:t>
-            </w:r>
-            <w:proofErr w:type="spellEnd"/>
-            <w:r>
-              <w:t xml:space="preserve"> </w:t>
-            </w:r>
-            <w:proofErr w:type="spellStart"/>
-            <w:r>
-              <w:t>item</w:t>
-            </w:r>
-            <w:proofErr w:type="spellEnd"/>
-            <w:r>
-              <w:t xml:space="preserve"> in </w:t>
-            </w:r>
-            <w:proofErr w:type="spellStart"/>
-            <w:r>
-              <w:t>actas_parciales</w:t>
-            </w:r>
-            <w:proofErr w:type="spellEnd"/>
-            <w:r>
-              <w:t xml:space="preserve"> %}</w:t>
+              <w:t>{% for item in actas_parciales %}</w:t>
             </w:r>
           </w:p>
           <w:p>
@@ -1763,11 +1531,7 @@
             </w:pPr>
             <w:proofErr w:type="gramStart"/>
             <w:r>
-              <w:t xml:space="preserve">{{ </w:t>
-            </w:r>
-            <w:proofErr w:type="spellStart"/>
-            <w:r>
-              <w:t>item</w:t>
+              <w:t>{{ item</w:t>
             </w:r>
             <w:proofErr w:type="gramEnd"/>
             <w:r>
@@ -1775,11 +1539,7 @@
             </w:r>
             <w:proofErr w:type="gramStart"/>
             <w:r>
-              <w:t>acta</w:t>
-            </w:r>
-            <w:proofErr w:type="spellEnd"/>
-            <w:r>
-              <w:t xml:space="preserve"> }</w:t>
+              <w:t>acta }</w:t>
             </w:r>
             <w:proofErr w:type="gramEnd"/>
             <w:r>
@@ -1795,11 +1555,7 @@
             </w:pPr>
             <w:proofErr w:type="gramStart"/>
             <w:r>
-              <w:t xml:space="preserve">{{ </w:t>
-            </w:r>
-            <w:proofErr w:type="spellStart"/>
-            <w:r>
-              <w:t>item</w:t>
+              <w:t>{{ item</w:t>
             </w:r>
             <w:proofErr w:type="gramEnd"/>
             <w:r>
@@ -1807,11 +1563,7 @@
             </w:r>
             <w:proofErr w:type="gramStart"/>
             <w:r>
-              <w:t>periodo</w:t>
-            </w:r>
-            <w:proofErr w:type="spellEnd"/>
-            <w:r>
-              <w:t xml:space="preserve"> }</w:t>
+              <w:t>periodo }</w:t>
             </w:r>
             <w:proofErr w:type="gramEnd"/>
             <w:r>
@@ -1826,15 +1578,7 @@
               <w:jc w:val="center"/>
             </w:pPr>
             <w:r>
-              <w:t xml:space="preserve">{% </w:t>
-            </w:r>
-            <w:proofErr w:type="spellStart"/>
-            <w:r>
-              <w:t>endfor</w:t>
-            </w:r>
-            <w:proofErr w:type="spellEnd"/>
-            <w:r>
-              <w:t xml:space="preserve"> %}</w:t>
+              <w:t>{% endfor %}</w:t>
             </w:r>
           </w:p>
         </w:tc>
@@ -1848,33 +1592,18 @@
               <w:pStyle w:val="TableParagraph"/>
               <w:spacing w:before="194"/>
               <w:ind w:left="441"/>
-            </w:pPr>
-            <w:r>
-              <w:t xml:space="preserve">{% </w:t>
-            </w:r>
-            <w:proofErr w:type="spellStart"/>
-            <w:r>
-              <w:t>for</w:t>
-            </w:r>
-            <w:proofErr w:type="spellEnd"/>
-            <w:r>
-              <w:t xml:space="preserve"> </w:t>
-            </w:r>
-            <w:proofErr w:type="spellStart"/>
-            <w:r>
-              <w:t>item</w:t>
-            </w:r>
-            <w:proofErr w:type="spellEnd"/>
-            <w:r>
-              <w:t xml:space="preserve"> in </w:t>
-            </w:r>
-            <w:proofErr w:type="spellStart"/>
-            <w:r>
-              <w:t>actas_parciales</w:t>
-            </w:r>
-            <w:proofErr w:type="spellEnd"/>
-            <w:r>
-              <w:t xml:space="preserve"> %}</w:t>
+              <w:jc w:val="center"/>
+            </w:pPr>
+            <w:r>
+              <w:t>{% for item in actas_</w:t>
+            </w:r>
+            <w:proofErr w:type="gramStart"/>
+            <w:r>
+              <w:t>parciales[</w:t>
+            </w:r>
+            <w:proofErr w:type="gramEnd"/>
+            <w:r>
+              <w:t>:-1] %}</w:t>
             </w:r>
           </w:p>
           <w:p>
@@ -1882,14 +1611,11 @@
               <w:pStyle w:val="TableParagraph"/>
               <w:spacing w:before="194"/>
               <w:ind w:left="441"/>
+              <w:jc w:val="center"/>
             </w:pPr>
             <w:proofErr w:type="gramStart"/>
             <w:r>
-              <w:t xml:space="preserve">{{ </w:t>
-            </w:r>
-            <w:proofErr w:type="spellStart"/>
-            <w:r>
-              <w:t>item</w:t>
+              <w:t>{{ item</w:t>
             </w:r>
             <w:proofErr w:type="gramEnd"/>
             <w:r>
@@ -1897,11 +1623,7 @@
             </w:r>
             <w:proofErr w:type="gramStart"/>
             <w:r>
-              <w:t>valor</w:t>
-            </w:r>
-            <w:proofErr w:type="spellEnd"/>
-            <w:r>
-              <w:t xml:space="preserve"> }</w:t>
+              <w:t>valor }</w:t>
             </w:r>
             <w:proofErr w:type="gramEnd"/>
             <w:r>
@@ -1913,17 +1635,40 @@
               <w:pStyle w:val="TableParagraph"/>
               <w:spacing w:before="194"/>
               <w:ind w:left="441"/>
+              <w:jc w:val="center"/>
             </w:pPr>
             <w:r>
               <w:t xml:space="preserve">{% </w:t>
             </w:r>
             <w:proofErr w:type="spellStart"/>
             <w:r>
-              <w:t>endfor</w:t>
+              <w:t>else</w:t>
             </w:r>
             <w:proofErr w:type="spellEnd"/>
             <w:r>
               <w:t xml:space="preserve"> %}</w:t>
+            </w:r>
+          </w:p>
+          <w:p>
+            <w:pPr>
+              <w:pStyle w:val="TableParagraph"/>
+              <w:spacing w:before="194"/>
+              <w:ind w:left="441"/>
+              <w:jc w:val="center"/>
+            </w:pPr>
+            <w:r>
+              <w:t>$ 0</w:t>
+            </w:r>
+          </w:p>
+          <w:p>
+            <w:pPr>
+              <w:pStyle w:val="TableParagraph"/>
+              <w:spacing w:before="194"/>
+              <w:ind w:left="441"/>
+              <w:jc w:val="center"/>
+            </w:pPr>
+            <w:r>
+              <w:t>{% endfor %}</w:t>
             </w:r>
           </w:p>
         </w:tc>
@@ -1962,33 +1707,18 @@
               <w:pStyle w:val="TableParagraph"/>
               <w:spacing w:before="194"/>
               <w:ind w:left="441"/>
-            </w:pPr>
-            <w:r>
-              <w:t xml:space="preserve">{% </w:t>
-            </w:r>
-            <w:proofErr w:type="spellStart"/>
-            <w:r>
-              <w:t>for</w:t>
-            </w:r>
-            <w:proofErr w:type="spellEnd"/>
-            <w:r>
-              <w:t xml:space="preserve"> </w:t>
-            </w:r>
-            <w:proofErr w:type="spellStart"/>
-            <w:r>
-              <w:t>item</w:t>
-            </w:r>
-            <w:proofErr w:type="spellEnd"/>
-            <w:r>
-              <w:t xml:space="preserve"> in </w:t>
-            </w:r>
-            <w:proofErr w:type="spellStart"/>
-            <w:r>
-              <w:t>actas_parciales</w:t>
-            </w:r>
-            <w:proofErr w:type="spellEnd"/>
-            <w:r>
-              <w:t xml:space="preserve"> %}</w:t>
+              <w:jc w:val="center"/>
+            </w:pPr>
+            <w:r>
+              <w:t>{% for item in actas_</w:t>
+            </w:r>
+            <w:proofErr w:type="gramStart"/>
+            <w:r>
+              <w:t>parciales[</w:t>
+            </w:r>
+            <w:proofErr w:type="gramEnd"/>
+            <w:r>
+              <w:t>:-1] %}</w:t>
             </w:r>
           </w:p>
           <w:p>
@@ -1996,49 +1726,64 @@
               <w:pStyle w:val="TableParagraph"/>
               <w:spacing w:before="194"/>
               <w:ind w:left="441"/>
+              <w:jc w:val="center"/>
             </w:pPr>
             <w:proofErr w:type="gramStart"/>
             <w:r>
-              <w:t xml:space="preserve">{{ </w:t>
+              <w:t>{{ item</w:t>
+            </w:r>
+            <w:proofErr w:type="gramEnd"/>
+            <w:r>
+              <w:t>.</w:t>
+            </w:r>
+            <w:proofErr w:type="gramStart"/>
+            <w:r>
+              <w:t>valor }</w:t>
+            </w:r>
+            <w:proofErr w:type="gramEnd"/>
+            <w:r>
+              <w:t>}</w:t>
+            </w:r>
+          </w:p>
+          <w:p>
+            <w:pPr>
+              <w:pStyle w:val="TableParagraph"/>
+              <w:spacing w:before="194"/>
+              <w:ind w:left="441"/>
+              <w:jc w:val="center"/>
+            </w:pPr>
+            <w:r>
+              <w:t xml:space="preserve">{% </w:t>
             </w:r>
             <w:proofErr w:type="spellStart"/>
             <w:r>
-              <w:t>item</w:t>
-            </w:r>
-            <w:proofErr w:type="gramEnd"/>
-            <w:r>
-              <w:t>.</w:t>
-            </w:r>
-            <w:proofErr w:type="gramStart"/>
-            <w:r>
-              <w:t>valor</w:t>
+              <w:t>else</w:t>
             </w:r>
             <w:proofErr w:type="spellEnd"/>
             <w:r>
-              <w:t xml:space="preserve"> }</w:t>
-            </w:r>
-            <w:proofErr w:type="gramEnd"/>
-            <w:r>
-              <w:t>}</w:t>
+              <w:t xml:space="preserve"> %}</w:t>
             </w:r>
           </w:p>
           <w:p>
             <w:pPr>
               <w:pStyle w:val="TableParagraph"/>
               <w:spacing w:before="194"/>
-              <w:ind w:left="42" w:right="3"/>
+              <w:ind w:left="441"/>
               <w:jc w:val="center"/>
             </w:pPr>
             <w:r>
-              <w:t xml:space="preserve">{% </w:t>
-            </w:r>
-            <w:proofErr w:type="spellStart"/>
-            <w:r>
-              <w:t>endfor</w:t>
-            </w:r>
-            <w:proofErr w:type="spellEnd"/>
-            <w:r>
-              <w:t xml:space="preserve"> %}</w:t>
+              <w:t>$ 0</w:t>
+            </w:r>
+          </w:p>
+          <w:p>
+            <w:pPr>
+              <w:pStyle w:val="TableParagraph"/>
+              <w:spacing w:before="194"/>
+              <w:ind w:left="441"/>
+              <w:jc w:val="center"/>
+            </w:pPr>
+            <w:r>
+              <w:t>{% endfor %}</w:t>
             </w:r>
           </w:p>
         </w:tc>
@@ -2124,15 +1869,84 @@
               <w:jc w:val="center"/>
             </w:pPr>
             <w:r>
-              <w:t>{{</w:t>
+              <w:t xml:space="preserve">{% </w:t>
             </w:r>
             <w:proofErr w:type="spellStart"/>
             <w:r>
-              <w:t>actas_subtotal</w:t>
+              <w:t>if</w:t>
             </w:r>
             <w:proofErr w:type="spellEnd"/>
             <w:r>
-              <w:t>}}</w:t>
+              <w:t xml:space="preserve"> valor_ejecutado %}</w:t>
+            </w:r>
+          </w:p>
+          <w:p>
+            <w:pPr>
+              <w:pStyle w:val="TableParagraph"/>
+              <w:ind w:left="42" w:right="3"/>
+              <w:jc w:val="center"/>
+            </w:pPr>
+            <w:proofErr w:type="gramStart"/>
+            <w:r>
+              <w:t>{{ valor</w:t>
+            </w:r>
+            <w:proofErr w:type="gramEnd"/>
+            <w:r>
+              <w:t>_</w:t>
+            </w:r>
+            <w:proofErr w:type="gramStart"/>
+            <w:r>
+              <w:t>ejecutado }</w:t>
+            </w:r>
+            <w:proofErr w:type="gramEnd"/>
+            <w:r>
+              <w:t>}</w:t>
+            </w:r>
+          </w:p>
+          <w:p>
+            <w:pPr>
+              <w:pStyle w:val="TableParagraph"/>
+              <w:ind w:left="42" w:right="3"/>
+              <w:jc w:val="center"/>
+            </w:pPr>
+            <w:r>
+              <w:t xml:space="preserve">{% </w:t>
+            </w:r>
+            <w:proofErr w:type="spellStart"/>
+            <w:r>
+              <w:t>else</w:t>
+            </w:r>
+            <w:proofErr w:type="spellEnd"/>
+            <w:r>
+              <w:t xml:space="preserve"> %}</w:t>
+            </w:r>
+          </w:p>
+          <w:p>
+            <w:pPr>
+              <w:pStyle w:val="TableParagraph"/>
+              <w:ind w:left="42" w:right="3"/>
+              <w:jc w:val="center"/>
+            </w:pPr>
+            <w:r>
+              <w:t>$ 0</w:t>
+            </w:r>
+          </w:p>
+          <w:p>
+            <w:pPr>
+              <w:pStyle w:val="TableParagraph"/>
+              <w:ind w:left="42" w:right="3"/>
+              <w:jc w:val="center"/>
+            </w:pPr>
+            <w:r>
+              <w:t xml:space="preserve">{% </w:t>
+            </w:r>
+            <w:proofErr w:type="spellStart"/>
+            <w:r>
+              <w:t>endif</w:t>
+            </w:r>
+            <w:proofErr w:type="spellEnd"/>
+            <w:r>
+              <w:t xml:space="preserve"> %}</w:t>
             </w:r>
           </w:p>
         </w:tc>
@@ -2243,23 +2057,7 @@
                 <w:b/>
                 <w:spacing w:val="-2"/>
               </w:rPr>
-              <w:t>{{</w:t>
-            </w:r>
-            <w:proofErr w:type="spellStart"/>
-            <w:r>
-              <w:rPr>
-                <w:b/>
-                <w:spacing w:val="-2"/>
-              </w:rPr>
-              <w:t>valor_presente_informe</w:t>
-            </w:r>
-            <w:proofErr w:type="spellEnd"/>
-            <w:r>
-              <w:rPr>
-                <w:b/>
-                <w:spacing w:val="-2"/>
-              </w:rPr>
-              <w:t>}}</w:t>
+              <w:t>{{valor_presente_informe}}</w:t>
             </w:r>
           </w:p>
         </w:tc>
@@ -2482,21 +2280,7 @@
               <w:rPr>
                 <w:spacing w:val="-2"/>
               </w:rPr>
-              <w:t>{{</w:t>
-            </w:r>
-            <w:proofErr w:type="spellStart"/>
-            <w:r>
-              <w:rPr>
-                <w:spacing w:val="-2"/>
-              </w:rPr>
-              <w:t>valor_contrato</w:t>
-            </w:r>
-            <w:proofErr w:type="spellEnd"/>
-            <w:r>
-              <w:rPr>
-                <w:spacing w:val="-2"/>
-              </w:rPr>
-              <w:t>}}</w:t>
+              <w:t>{{valor_contrato}}</w:t>
             </w:r>
           </w:p>
         </w:tc>
@@ -2554,21 +2338,7 @@
               <w:rPr>
                 <w:spacing w:val="-10"/>
               </w:rPr>
-              <w:t>{{</w:t>
-            </w:r>
-            <w:proofErr w:type="spellStart"/>
-            <w:r>
-              <w:rPr>
-                <w:spacing w:val="-10"/>
-              </w:rPr>
-              <w:t>valor_adiciones</w:t>
-            </w:r>
-            <w:proofErr w:type="spellEnd"/>
-            <w:r>
-              <w:rPr>
-                <w:spacing w:val="-10"/>
-              </w:rPr>
-              <w:t>}}</w:t>
+              <w:t>{{valor_adiciones}}</w:t>
             </w:r>
           </w:p>
         </w:tc>
@@ -2613,7 +2383,6 @@
               <w:rPr>
                 <w:spacing w:val="-2"/>
               </w:rPr>
-              <w:lastRenderedPageBreak/>
               <w:t>Anticipo:</w:t>
             </w:r>
           </w:p>
@@ -2649,15 +2418,7 @@
               <w:jc w:val="center"/>
             </w:pPr>
             <w:r>
-              <w:t>{{</w:t>
-            </w:r>
-            <w:proofErr w:type="spellStart"/>
-            <w:r>
-              <w:t>valor_anticipo</w:t>
-            </w:r>
-            <w:proofErr w:type="spellEnd"/>
-            <w:r>
-              <w:t>}}</w:t>
+              <w:t>{{valor_anticipo}}</w:t>
             </w:r>
           </w:p>
         </w:tc>
@@ -2721,15 +2482,7 @@
               <w:jc w:val="center"/>
             </w:pPr>
             <w:r>
-              <w:t>{{</w:t>
-            </w:r>
-            <w:proofErr w:type="spellStart"/>
-            <w:r>
-              <w:t>valor_pago_anticipado</w:t>
-            </w:r>
-            <w:proofErr w:type="spellEnd"/>
-            <w:r>
-              <w:t>}}</w:t>
+              <w:t>{{valor_pago_anticipado}}</w:t>
             </w:r>
           </w:p>
         </w:tc>
@@ -2798,15 +2551,7 @@
               </w:rPr>
             </w:pPr>
             <w:r>
-              <w:t>{{</w:t>
-            </w:r>
-            <w:proofErr w:type="spellStart"/>
-            <w:r>
-              <w:t>valor_ejecutado</w:t>
-            </w:r>
-            <w:proofErr w:type="spellEnd"/>
-            <w:r>
-              <w:t>}}</w:t>
+              <w:t>{{valor_ejecutado}}</w:t>
             </w:r>
           </w:p>
         </w:tc>
@@ -2876,23 +2621,7 @@
                 <w:spacing w:val="-2"/>
                 <w:sz w:val="24"/>
               </w:rPr>
-              <w:t>{{</w:t>
-            </w:r>
-            <w:proofErr w:type="spellStart"/>
-            <w:r>
-              <w:rPr>
-                <w:spacing w:val="-2"/>
-                <w:sz w:val="24"/>
-              </w:rPr>
-              <w:t>valor_presente_informe</w:t>
-            </w:r>
-            <w:proofErr w:type="spellEnd"/>
-            <w:r>
-              <w:rPr>
-                <w:spacing w:val="-2"/>
-                <w:sz w:val="24"/>
-              </w:rPr>
-              <w:t>}}</w:t>
+              <w:t>{{valor_presente_informe}}</w:t>
             </w:r>
           </w:p>
         </w:tc>
@@ -2965,23 +2694,7 @@
                 <w:rFonts w:ascii="Times New Roman"/>
                 <w:szCs w:val="24"/>
               </w:rPr>
-              <w:t>{{</w:t>
-            </w:r>
-            <w:proofErr w:type="spellStart"/>
-            <w:r>
-              <w:rPr>
-                <w:rFonts w:ascii="Times New Roman"/>
-                <w:szCs w:val="24"/>
-              </w:rPr>
-              <w:t>saldo_pendiente</w:t>
-            </w:r>
-            <w:proofErr w:type="spellEnd"/>
-            <w:r>
-              <w:rPr>
-                <w:rFonts w:ascii="Times New Roman"/>
-                <w:szCs w:val="24"/>
-              </w:rPr>
-              <w:t>}}</w:t>
+              <w:t>{{saldo_pendiente}}</w:t>
             </w:r>
           </w:p>
         </w:tc>
@@ -3032,21 +2745,7 @@
               <w:rPr>
                 <w:spacing w:val="-2"/>
               </w:rPr>
-              <w:t>{{</w:t>
-            </w:r>
-            <w:proofErr w:type="spellStart"/>
-            <w:r>
-              <w:rPr>
-                <w:spacing w:val="-2"/>
-              </w:rPr>
-              <w:t>valor_contrato</w:t>
-            </w:r>
-            <w:proofErr w:type="spellEnd"/>
-            <w:r>
-              <w:rPr>
-                <w:spacing w:val="-2"/>
-              </w:rPr>
-              <w:t>}}</w:t>
+              <w:t>{{valor_contrato}}</w:t>
             </w:r>
           </w:p>
         </w:tc>
@@ -3064,19 +2763,11 @@
             <w:r>
               <w:t>{{</w:t>
             </w:r>
-            <w:proofErr w:type="spellStart"/>
             <w:r>
               <w:rPr>
                 <w:spacing w:val="-2"/>
               </w:rPr>
-              <w:t>valor_contrato</w:t>
-            </w:r>
-            <w:proofErr w:type="spellEnd"/>
-            <w:r>
-              <w:rPr>
-                <w:spacing w:val="-2"/>
-              </w:rPr>
-              <w:t>}}</w:t>
+              <w:t>valor_contrato}}</w:t>
             </w:r>
           </w:p>
         </w:tc>
@@ -3248,23 +2939,7 @@
           <w:spacing w:val="-8"/>
           <w:sz w:val="20"/>
         </w:rPr>
-        <w:t>{{</w:t>
-      </w:r>
-      <w:proofErr w:type="spellStart"/>
-      <w:r>
-        <w:rPr>
-          <w:spacing w:val="-8"/>
-          <w:sz w:val="20"/>
-        </w:rPr>
-        <w:t>actas_parciales</w:t>
-      </w:r>
-      <w:proofErr w:type="spellEnd"/>
-      <w:r>
-        <w:rPr>
-          <w:spacing w:val="-8"/>
-          <w:sz w:val="20"/>
-        </w:rPr>
-        <w:t>[-1</w:t>
+        <w:t>{{actas_parciales[-1</w:t>
       </w:r>
       <w:proofErr w:type="gramStart"/>
       <w:r>
@@ -3307,21 +2982,7 @@
         <w:rPr>
           <w:spacing w:val="-2"/>
         </w:rPr>
-        <w:t>{{</w:t>
-      </w:r>
-      <w:proofErr w:type="spellStart"/>
-      <w:r>
-        <w:rPr>
-          <w:spacing w:val="-2"/>
-        </w:rPr>
-        <w:t>fecha_presentacion_informe</w:t>
-      </w:r>
-      <w:proofErr w:type="spellEnd"/>
-      <w:r>
-        <w:rPr>
-          <w:spacing w:val="-2"/>
-        </w:rPr>
-        <w:t>}}</w:t>
+        <w:t>{{fecha_presentacion_informe}}</w:t>
       </w:r>
       <w:r>
         <w:rPr>
@@ -3346,84 +3007,53 @@
         <w:jc w:val="both"/>
       </w:pPr>
       <w:r>
-        <w:t xml:space="preserve">Dado en el Municipio de </w:t>
-      </w:r>
-      <w:proofErr w:type="spellStart"/>
-      <w:r>
-        <w:t>caldono</w:t>
-      </w:r>
-      <w:proofErr w:type="spellEnd"/>
-      <w:r>
-        <w:t xml:space="preserve"> a los </w:t>
-      </w:r>
-      <w:r>
-        <w:t>{{</w:t>
-      </w:r>
-      <w:proofErr w:type="spellStart"/>
-      <w:r>
-        <w:t>fecha_expedicion_informe_dia</w:t>
-      </w:r>
-      <w:proofErr w:type="spellEnd"/>
+        <w:t xml:space="preserve">Dado en el Municipio de caldono a los </w:t>
+      </w:r>
+      <w:r>
+        <w:t>{{fecha_expedicion_informe_dia}}</w:t>
+      </w:r>
+      <w:r>
+        <w:t xml:space="preserve"> dias</w:t>
+      </w:r>
+      <w:r>
+        <w:rPr>
+          <w:spacing w:val="40"/>
+        </w:rPr>
+        <w:t xml:space="preserve"> </w:t>
+      </w:r>
+      <w:r>
+        <w:t xml:space="preserve">del mes de </w:t>
+      </w:r>
+      <w:r>
+        <w:t>{{fecha_expedicion_informe_</w:t>
+      </w:r>
+      <w:r>
+        <w:t>mes</w:t>
+      </w:r>
       <w:r>
         <w:t>}}</w:t>
       </w:r>
       <w:r>
+        <w:rPr>
+          <w:spacing w:val="40"/>
+        </w:rPr>
         <w:t xml:space="preserve"> </w:t>
       </w:r>
-      <w:proofErr w:type="spellStart"/>
-      <w:r>
-        <w:t>dias</w:t>
-      </w:r>
-      <w:proofErr w:type="spellEnd"/>
-      <w:r>
-        <w:rPr>
-          <w:spacing w:val="40"/>
+      <w:r>
+        <w:t>de</w:t>
+      </w:r>
+      <w:r>
+        <w:rPr>
+          <w:spacing w:val="80"/>
         </w:rPr>
         <w:t xml:space="preserve"> </w:t>
       </w:r>
       <w:r>
-        <w:t xml:space="preserve">del mes de </w:t>
-      </w:r>
-      <w:r>
-        <w:t>{{</w:t>
-      </w:r>
-      <w:proofErr w:type="spellStart"/>
-      <w:r>
-        <w:t>fecha_expedicion_informe_</w:t>
-      </w:r>
-      <w:r>
-        <w:t>mes</w:t>
-      </w:r>
-      <w:proofErr w:type="spellEnd"/>
-      <w:r>
-        <w:t>}}</w:t>
-      </w:r>
-      <w:r>
-        <w:rPr>
-          <w:spacing w:val="40"/>
-        </w:rPr>
-        <w:t xml:space="preserve"> </w:t>
-      </w:r>
-      <w:r>
-        <w:t>de</w:t>
-      </w:r>
-      <w:r>
-        <w:rPr>
-          <w:spacing w:val="80"/>
-        </w:rPr>
-        <w:t xml:space="preserve"> </w:t>
-      </w:r>
-      <w:r>
-        <w:t>{{</w:t>
-      </w:r>
-      <w:proofErr w:type="spellStart"/>
-      <w:r>
-        <w:t>fecha_expedicion_informe_</w:t>
+        <w:t>{{fecha_expedicion_informe_</w:t>
       </w:r>
       <w:r>
         <w:t>año</w:t>
       </w:r>
-      <w:proofErr w:type="spellEnd"/>
       <w:r>
         <w:t>}</w:t>
       </w:r>
@@ -3662,15 +3292,7 @@
               <w:ind w:left="50"/>
             </w:pPr>
             <w:r>
-              <w:t>{{</w:t>
-            </w:r>
-            <w:proofErr w:type="spellStart"/>
-            <w:r>
-              <w:t>supervisor_dependency</w:t>
-            </w:r>
-            <w:proofErr w:type="spellEnd"/>
-            <w:r>
-              <w:t>}}</w:t>
+              <w:t>{{supervisor_dependency}}</w:t>
             </w:r>
             <w:r>
               <w:rPr>
@@ -3725,21 +3347,7 @@
               <w:rPr>
                 <w:spacing w:val="-5"/>
               </w:rPr>
-              <w:t>{{</w:t>
-            </w:r>
-            <w:proofErr w:type="spellStart"/>
-            <w:r>
-              <w:rPr>
-                <w:spacing w:val="-5"/>
-              </w:rPr>
-              <w:t>cc</w:t>
-            </w:r>
-            <w:proofErr w:type="spellEnd"/>
-            <w:r>
-              <w:rPr>
-                <w:spacing w:val="-5"/>
-              </w:rPr>
-              <w:t>}}</w:t>
+              <w:t>{{cc}}</w:t>
             </w:r>
             <w:r>
               <w:rPr>
@@ -3760,21 +3368,7 @@
               <w:rPr>
                 <w:spacing w:val="-6"/>
               </w:rPr>
-              <w:t>{{</w:t>
-            </w:r>
-            <w:proofErr w:type="spellStart"/>
-            <w:r>
-              <w:rPr>
-                <w:spacing w:val="-6"/>
-              </w:rPr>
-              <w:t>ciudad_expedicion</w:t>
-            </w:r>
-            <w:proofErr w:type="spellEnd"/>
-            <w:r>
-              <w:rPr>
-                <w:spacing w:val="-6"/>
-              </w:rPr>
-              <w:t>}}</w:t>
+              <w:t>{{ciudad_expedicion}}</w:t>
             </w:r>
           </w:p>
         </w:tc>
@@ -3851,23 +3445,7 @@
                 <w:spacing w:val="-2"/>
                 <w:sz w:val="12"/>
               </w:rPr>
-              <w:t xml:space="preserve"> </w:t>
-            </w:r>
-            <w:proofErr w:type="spellStart"/>
-            <w:r>
-              <w:rPr>
-                <w:spacing w:val="-2"/>
-                <w:sz w:val="12"/>
-              </w:rPr>
-              <w:t>Aprobo</w:t>
-            </w:r>
-            <w:proofErr w:type="spellEnd"/>
-            <w:r>
-              <w:rPr>
-                <w:spacing w:val="-2"/>
-                <w:sz w:val="12"/>
-              </w:rPr>
-              <w:t>:</w:t>
+              <w:t xml:space="preserve"> Aprobo:</w:t>
             </w:r>
           </w:p>
         </w:tc>

</xml_diff>